<commit_message>
stage betöltés, profilok betöltés kezdeti állapot
</commit_message>
<xml_diff>
--- a/Doc/Programleírás - fejlesztői.docx
+++ b/Doc/Programleírás - fejlesztői.docx
@@ -226,8 +226,6 @@
           </wp:inline>
         </w:drawing>
       </w:r>
-      <w:bookmarkStart w:id="0" w:name="_GoBack"/>
-      <w:bookmarkEnd w:id="0"/>
     </w:p>
     <w:p>
       <w:pPr>
@@ -1469,9 +1467,21 @@
           <w:ilvl w:val="0"/>
           <w:numId w:val="1"/>
         </w:numPr>
-      </w:pPr>
-      <w:r>
+        <w:rPr>
+          <w:highlight w:val="yellow"/>
+        </w:rPr>
+      </w:pPr>
+      <w:r>
+        <w:rPr>
+          <w:highlight w:val="yellow"/>
+        </w:rPr>
         <w:t>FLOW-CUM</w:t>
+      </w:r>
+      <w:r>
+        <w:rPr>
+          <w:highlight w:val="yellow"/>
+        </w:rPr>
+        <w:t xml:space="preserve"> – NEM KELL</w:t>
       </w:r>
     </w:p>
     <w:p>
@@ -1503,11 +1513,342 @@
         <w:t>A törléseket megerősítés után kell megtenni és a sikerességről üzenetben kell a felhasználót értesíteni.</w:t>
       </w:r>
     </w:p>
+    <w:p/>
+    <w:p>
+      <w:r>
+        <w:t xml:space="preserve">!!! </w:t>
+      </w:r>
+      <w:proofErr w:type="gramStart"/>
+      <w:r>
+        <w:t>TODO !</w:t>
+      </w:r>
+      <w:proofErr w:type="gramEnd"/>
+      <w:r>
+        <w:t>!!</w:t>
+      </w:r>
+    </w:p>
+    <w:p>
+      <w:r>
+        <w:t xml:space="preserve">Vízhozam idősor: </w:t>
+      </w:r>
+    </w:p>
+    <w:p>
+      <w:pPr>
+        <w:pStyle w:val="Listaszerbekezds"/>
+        <w:numPr>
+          <w:ilvl w:val="0"/>
+          <w:numId w:val="1"/>
+        </w:numPr>
+      </w:pPr>
+      <w:r>
+        <w:t xml:space="preserve">Leírás a bemeneti fájl elkészítéséről, a </w:t>
+      </w:r>
+      <w:proofErr w:type="spellStart"/>
+      <w:r>
+        <w:t>DataMeta</w:t>
+      </w:r>
+      <w:proofErr w:type="spellEnd"/>
+      <w:r>
+        <w:t xml:space="preserve"> részben mindek hol lesz szerepe</w:t>
+      </w:r>
+    </w:p>
+    <w:p>
+      <w:pPr>
+        <w:pStyle w:val="Listaszerbekezds"/>
+        <w:numPr>
+          <w:ilvl w:val="0"/>
+          <w:numId w:val="1"/>
+        </w:numPr>
+      </w:pPr>
+      <w:r>
+        <w:t>Bemeneti fájl ellenőrzése és figyelmeztetés a hibára</w:t>
+      </w:r>
+    </w:p>
+    <w:p>
+      <w:pPr>
+        <w:pStyle w:val="Listaszerbekezds"/>
+        <w:numPr>
+          <w:ilvl w:val="0"/>
+          <w:numId w:val="1"/>
+        </w:numPr>
+      </w:pPr>
+      <w:r>
+        <w:lastRenderedPageBreak/>
+        <w:t xml:space="preserve">Ha egy modellezésen belül ugyanarra van adat, akkor az többször kerül tárolásra, ezt a </w:t>
+      </w:r>
+      <w:proofErr w:type="spellStart"/>
+      <w:r>
+        <w:t>MetaData</w:t>
+      </w:r>
+      <w:proofErr w:type="spellEnd"/>
+      <w:r>
+        <w:t xml:space="preserve"> adatai </w:t>
+      </w:r>
+      <w:proofErr w:type="gramStart"/>
+      <w:r>
+        <w:t>jelzik ?</w:t>
+      </w:r>
+      <w:proofErr w:type="gramEnd"/>
+      <w:r>
+        <w:t xml:space="preserve">?? Ezt lehet </w:t>
+      </w:r>
+      <w:proofErr w:type="gramStart"/>
+      <w:r>
+        <w:t>módosítani</w:t>
+      </w:r>
+      <w:proofErr w:type="gramEnd"/>
+      <w:r>
+        <w:t xml:space="preserve"> kellene és nem kellene újra betölteni ha a </w:t>
+      </w:r>
+      <w:proofErr w:type="spellStart"/>
+      <w:r>
+        <w:t>MetaData</w:t>
+      </w:r>
+      <w:proofErr w:type="spellEnd"/>
+      <w:r>
+        <w:t xml:space="preserve"> minden eleme megegyezik!!!</w:t>
+      </w:r>
+    </w:p>
+    <w:p>
+      <w:r>
+        <w:t>Víz</w:t>
+      </w:r>
+      <w:r>
+        <w:t>szint</w:t>
+      </w:r>
+      <w:r>
+        <w:t xml:space="preserve"> idősor: </w:t>
+      </w:r>
+    </w:p>
+    <w:p>
+      <w:pPr>
+        <w:pStyle w:val="Listaszerbekezds"/>
+        <w:numPr>
+          <w:ilvl w:val="0"/>
+          <w:numId w:val="1"/>
+        </w:numPr>
+      </w:pPr>
+      <w:r>
+        <w:t xml:space="preserve">Leírás a bemeneti fájl elkészítéséről, a </w:t>
+      </w:r>
+      <w:proofErr w:type="spellStart"/>
+      <w:r>
+        <w:t>DataMeta</w:t>
+      </w:r>
+      <w:proofErr w:type="spellEnd"/>
+      <w:r>
+        <w:t xml:space="preserve"> részben mindek hol lesz szerepe</w:t>
+      </w:r>
+    </w:p>
+    <w:p>
+      <w:pPr>
+        <w:pStyle w:val="Listaszerbekezds"/>
+        <w:numPr>
+          <w:ilvl w:val="0"/>
+          <w:numId w:val="1"/>
+        </w:numPr>
+      </w:pPr>
+      <w:r>
+        <w:t>Bemeneti fájl ellenőrzése és figyelmeztetés a hibára</w:t>
+      </w:r>
+    </w:p>
+    <w:p>
+      <w:pPr>
+        <w:pStyle w:val="Listaszerbekezds"/>
+        <w:numPr>
+          <w:ilvl w:val="0"/>
+          <w:numId w:val="1"/>
+        </w:numPr>
+      </w:pPr>
+      <w:r>
+        <w:t xml:space="preserve">Ha egy modellezésen belül ugyanarra van adat, akkor az többször kerül tárolásra, ezt a </w:t>
+      </w:r>
+      <w:proofErr w:type="spellStart"/>
+      <w:r>
+        <w:t>MetaData</w:t>
+      </w:r>
+      <w:proofErr w:type="spellEnd"/>
+      <w:r>
+        <w:t xml:space="preserve"> adatai </w:t>
+      </w:r>
+      <w:proofErr w:type="gramStart"/>
+      <w:r>
+        <w:t>jelzik</w:t>
+      </w:r>
+      <w:r>
+        <w:t xml:space="preserve"> </w:t>
+      </w:r>
+      <w:r>
+        <w:t>?</w:t>
+      </w:r>
+      <w:proofErr w:type="gramEnd"/>
+      <w:r>
+        <w:t xml:space="preserve">?? Ezt lehet </w:t>
+      </w:r>
+      <w:proofErr w:type="gramStart"/>
+      <w:r>
+        <w:t>módosítani</w:t>
+      </w:r>
+      <w:proofErr w:type="gramEnd"/>
+      <w:r>
+        <w:t xml:space="preserve"> kellene és nem kellene újra betölteni ha a </w:t>
+      </w:r>
+      <w:proofErr w:type="spellStart"/>
+      <w:r>
+        <w:t>MetaData</w:t>
+      </w:r>
+      <w:proofErr w:type="spellEnd"/>
+      <w:r>
+        <w:t xml:space="preserve"> minden eleme megegyezik!!!</w:t>
+      </w:r>
+    </w:p>
+    <w:p>
+      <w:pPr>
+        <w:pStyle w:val="Listaszerbekezds"/>
+        <w:numPr>
+          <w:ilvl w:val="0"/>
+          <w:numId w:val="1"/>
+        </w:numPr>
+      </w:pPr>
+    </w:p>
+    <w:p>
+      <w:r>
+        <w:t>Vízszint hossz-szelvény</w:t>
+      </w:r>
+    </w:p>
+    <w:p>
+      <w:pPr>
+        <w:pStyle w:val="Listaszerbekezds"/>
+        <w:numPr>
+          <w:ilvl w:val="0"/>
+          <w:numId w:val="1"/>
+        </w:numPr>
+      </w:pPr>
+      <w:r>
+        <w:t xml:space="preserve">adatok exportálása </w:t>
+      </w:r>
+      <w:proofErr w:type="spellStart"/>
+      <w:r>
+        <w:t>DSSVue-val</w:t>
+      </w:r>
+      <w:proofErr w:type="spellEnd"/>
+      <w:r>
+        <w:t xml:space="preserve"> és tömeges betöltése</w:t>
+      </w:r>
+    </w:p>
+    <w:p>
+      <w:pPr>
+        <w:pStyle w:val="Listaszerbekezds"/>
+        <w:numPr>
+          <w:ilvl w:val="0"/>
+          <w:numId w:val="1"/>
+        </w:numPr>
+      </w:pPr>
+      <w:r>
+        <w:t>Ha egy modellezésen belül ugyanarra az időpontra, szelvényre több adat van, akkor is csak egyszer tölti be</w:t>
+      </w:r>
+    </w:p>
+    <w:p>
+      <w:pPr>
+        <w:pStyle w:val="Listaszerbekezds"/>
+        <w:numPr>
+          <w:ilvl w:val="0"/>
+          <w:numId w:val="1"/>
+        </w:numPr>
+      </w:pPr>
+      <w:r>
+        <w:t>Dátum és idő választó is kell!</w:t>
+      </w:r>
+    </w:p>
+    <w:p>
+      <w:r>
+        <w:t>Vízhozam hossz-szelvény</w:t>
+      </w:r>
+    </w:p>
+    <w:p>
+      <w:pPr>
+        <w:pStyle w:val="Listaszerbekezds"/>
+        <w:numPr>
+          <w:ilvl w:val="0"/>
+          <w:numId w:val="1"/>
+        </w:numPr>
+      </w:pPr>
+      <w:r>
+        <w:t xml:space="preserve">adatok exportálása </w:t>
+      </w:r>
+      <w:proofErr w:type="spellStart"/>
+      <w:r>
+        <w:t>DSSVue-val</w:t>
+      </w:r>
+      <w:proofErr w:type="spellEnd"/>
+      <w:r>
+        <w:t xml:space="preserve"> és tömeges betöltése</w:t>
+      </w:r>
+    </w:p>
+    <w:p>
+      <w:pPr>
+        <w:pStyle w:val="Listaszerbekezds"/>
+        <w:numPr>
+          <w:ilvl w:val="0"/>
+          <w:numId w:val="1"/>
+        </w:numPr>
+      </w:pPr>
+      <w:r>
+        <w:t>Ha egy modellezésen belül ugyanarra az időpontra, szelvényre több adat van, akkor is csak egyszer tölti be</w:t>
+      </w:r>
+    </w:p>
+    <w:p>
+      <w:pPr>
+        <w:pStyle w:val="Listaszerbekezds"/>
+        <w:numPr>
+          <w:ilvl w:val="0"/>
+          <w:numId w:val="1"/>
+        </w:numPr>
+      </w:pPr>
+      <w:r>
+        <w:t>Dátum és idő választó is kell!</w:t>
+      </w:r>
+    </w:p>
+    <w:p>
+      <w:bookmarkStart w:id="0" w:name="_GoBack"/>
+      <w:bookmarkEnd w:id="0"/>
+    </w:p>
+    <w:p>
+      <w:r>
+        <w:t xml:space="preserve">Folyó profil adatok betöltése: </w:t>
+      </w:r>
+    </w:p>
+    <w:p>
+      <w:pPr>
+        <w:pStyle w:val="Listaszerbekezds"/>
+        <w:numPr>
+          <w:ilvl w:val="0"/>
+          <w:numId w:val="1"/>
+        </w:numPr>
+      </w:pPr>
+      <w:r>
+        <w:t>leírás készítése a profil adat fájlról, amit be lehet tölteni</w:t>
+      </w:r>
+    </w:p>
+    <w:p>
+      <w:r>
+        <w:t>Folyó görbe betöltése: ERRE NEM LESZ SZÜKSÉG</w:t>
+      </w:r>
+      <w:proofErr w:type="gramStart"/>
+      <w:r>
+        <w:t>!!!</w:t>
+      </w:r>
+      <w:proofErr w:type="gramEnd"/>
+      <w:r>
+        <w:t xml:space="preserve"> Ha mégis, akkor ki kell dolgozni, hogy egy elágazó adatokat tartalmazó folyó görbét hogyan kell feldolgozni és megjeleníteni.</w:t>
+      </w:r>
+    </w:p>
     <w:p>
       <w:r>
         <w:br w:type="page"/>
       </w:r>
     </w:p>
+    <w:p/>
     <w:p>
       <w:pPr>
         <w:pStyle w:val="Cmsor1"/>
@@ -1520,7 +1861,6 @@
         <w:rPr>
           <w:highlight w:val="darkGray"/>
         </w:rPr>
-        <w:lastRenderedPageBreak/>
         <w:t>Sequelize</w:t>
       </w:r>
       <w:proofErr w:type="spellEnd"/>

</xml_diff>

<commit_message>
profil betöltés optimalizáció, többszörös hossz szelvény adatbetöltés, felhasználói leírás adatbetöltéshez
</commit_message>
<xml_diff>
--- a/Doc/Programleírás - fejlesztői.docx
+++ b/Doc/Programleírás - fejlesztői.docx
@@ -1,6 +1,6 @@
 
 <file path=word/document.xml><?xml version="1.0" encoding="utf-8"?>
-<w:document xmlns:wpc="http://schemas.microsoft.com/office/word/2010/wordprocessingCanvas" xmlns:mc="http://schemas.openxmlformats.org/markup-compatibility/2006" xmlns:o="urn:schemas-microsoft-com:office:office" xmlns:r="http://schemas.openxmlformats.org/officeDocument/2006/relationships" xmlns:m="http://schemas.openxmlformats.org/officeDocument/2006/math" xmlns:v="urn:schemas-microsoft-com:vml" xmlns:wp14="http://schemas.microsoft.com/office/word/2010/wordprocessingDrawing" xmlns:wp="http://schemas.openxmlformats.org/drawingml/2006/wordprocessingDrawing" xmlns:w10="urn:schemas-microsoft-com:office:word" xmlns:w="http://schemas.openxmlformats.org/wordprocessingml/2006/main" xmlns:w14="http://schemas.microsoft.com/office/word/2010/wordml" xmlns:w15="http://schemas.microsoft.com/office/word/2012/wordml" xmlns:wpg="http://schemas.microsoft.com/office/word/2010/wordprocessingGroup" xmlns:wpi="http://schemas.microsoft.com/office/word/2010/wordprocessingInk" xmlns:wne="http://schemas.microsoft.com/office/word/2006/wordml" xmlns:wps="http://schemas.microsoft.com/office/word/2010/wordprocessingShape" mc:Ignorable="w14 w15 wp14">
+<w:document xmlns:wpc="http://schemas.microsoft.com/office/word/2010/wordprocessingCanvas" xmlns:cx="http://schemas.microsoft.com/office/drawing/2014/chartex" xmlns:cx1="http://schemas.microsoft.com/office/drawing/2015/9/8/chartex" xmlns:cx2="http://schemas.microsoft.com/office/drawing/2015/10/21/chartex" xmlns:cx3="http://schemas.microsoft.com/office/drawing/2016/5/9/chartex" xmlns:cx4="http://schemas.microsoft.com/office/drawing/2016/5/10/chartex" xmlns:cx5="http://schemas.microsoft.com/office/drawing/2016/5/11/chartex" xmlns:cx6="http://schemas.microsoft.com/office/drawing/2016/5/12/chartex" xmlns:cx7="http://schemas.microsoft.com/office/drawing/2016/5/13/chartex" xmlns:cx8="http://schemas.microsoft.com/office/drawing/2016/5/14/chartex" xmlns:mc="http://schemas.openxmlformats.org/markup-compatibility/2006" xmlns:aink="http://schemas.microsoft.com/office/drawing/2016/ink" xmlns:am3d="http://schemas.microsoft.com/office/drawing/2017/model3d" xmlns:o="urn:schemas-microsoft-com:office:office" xmlns:r="http://schemas.openxmlformats.org/officeDocument/2006/relationships" xmlns:m="http://schemas.openxmlformats.org/officeDocument/2006/math" xmlns:v="urn:schemas-microsoft-com:vml" xmlns:wp14="http://schemas.microsoft.com/office/word/2010/wordprocessingDrawing" xmlns:wp="http://schemas.openxmlformats.org/drawingml/2006/wordprocessingDrawing" xmlns:w10="urn:schemas-microsoft-com:office:word" xmlns:w="http://schemas.openxmlformats.org/wordprocessingml/2006/main" xmlns:w14="http://schemas.microsoft.com/office/word/2010/wordml" xmlns:w15="http://schemas.microsoft.com/office/word/2012/wordml" xmlns:w16cid="http://schemas.microsoft.com/office/word/2016/wordml/cid" xmlns:w16se="http://schemas.microsoft.com/office/word/2015/wordml/symex" xmlns:wpg="http://schemas.microsoft.com/office/word/2010/wordprocessingGroup" xmlns:wpi="http://schemas.microsoft.com/office/word/2010/wordprocessingInk" xmlns:wne="http://schemas.microsoft.com/office/word/2006/wordml" xmlns:wps="http://schemas.microsoft.com/office/word/2010/wordprocessingShape" mc:Ignorable="w14 w15 w16se w16cid wp14">
   <w:body>
     <w:p>
       <w:pPr>
@@ -23,7 +23,60 @@
         <w:jc w:val="both"/>
       </w:pPr>
       <w:r>
-        <w:t xml:space="preserve">A modellfuttatás .dss fájlban tárolt eredményeit a DSSVue alkalmazással megnyitva a következő (Flow, Stage, Location elevation, Location flow, </w:t>
+        <w:t xml:space="preserve">A </w:t>
+      </w:r>
+      <w:proofErr w:type="gramStart"/>
+      <w:r>
+        <w:t>modellfuttatás .</w:t>
+      </w:r>
+      <w:proofErr w:type="spellStart"/>
+      <w:r>
+        <w:t>dss</w:t>
+      </w:r>
+      <w:proofErr w:type="spellEnd"/>
+      <w:proofErr w:type="gramEnd"/>
+      <w:r>
+        <w:t xml:space="preserve"> fájlban tárolt eredményeit a </w:t>
+      </w:r>
+      <w:proofErr w:type="spellStart"/>
+      <w:r>
+        <w:t>DSSVue</w:t>
+      </w:r>
+      <w:proofErr w:type="spellEnd"/>
+      <w:r>
+        <w:t xml:space="preserve"> alkalmazással megnyitva a következő (Flow, </w:t>
+      </w:r>
+      <w:proofErr w:type="spellStart"/>
+      <w:r>
+        <w:t>Stage</w:t>
+      </w:r>
+      <w:proofErr w:type="spellEnd"/>
+      <w:r>
+        <w:t xml:space="preserve">, </w:t>
+      </w:r>
+      <w:proofErr w:type="spellStart"/>
+      <w:r>
+        <w:t>Location</w:t>
+      </w:r>
+      <w:proofErr w:type="spellEnd"/>
+      <w:r>
+        <w:t xml:space="preserve"> </w:t>
+      </w:r>
+      <w:proofErr w:type="spellStart"/>
+      <w:r>
+        <w:t>elevation</w:t>
+      </w:r>
+      <w:proofErr w:type="spellEnd"/>
+      <w:r>
+        <w:t xml:space="preserve">, </w:t>
+      </w:r>
+      <w:proofErr w:type="spellStart"/>
+      <w:r>
+        <w:t>Location</w:t>
+      </w:r>
+      <w:proofErr w:type="spellEnd"/>
+      <w:r>
+        <w:t xml:space="preserve"> flow, </w:t>
       </w:r>
       <w:r>
         <w:rPr>
@@ -50,7 +103,15 @@
         <w:t>Vízbeeresztések</w:t>
       </w:r>
       <w:r>
-        <w:t xml:space="preserve">, Gate opening, </w:t>
+        <w:t xml:space="preserve">, Gate </w:t>
+      </w:r>
+      <w:proofErr w:type="spellStart"/>
+      <w:r>
+        <w:t>opening</w:t>
+      </w:r>
+      <w:proofErr w:type="spellEnd"/>
+      <w:r>
+        <w:t xml:space="preserve">, </w:t>
       </w:r>
       <w:r>
         <w:rPr>
@@ -59,7 +120,15 @@
         <w:t>Vízkészlet változás hossz-szelvény</w:t>
       </w:r>
       <w:r>
-        <w:t>) típusú értékeket kell Excel-be és onnan .csv kiterjesztésű fájlba menteni. A betöltő pr</w:t>
+        <w:t>) típusú értékeket kell Excel-be és onnan .</w:t>
+      </w:r>
+      <w:proofErr w:type="spellStart"/>
+      <w:r>
+        <w:t>csv</w:t>
+      </w:r>
+      <w:proofErr w:type="spellEnd"/>
+      <w:r>
+        <w:t xml:space="preserve"> kiterjesztésű fájlba menteni. A betöltő pr</w:t>
       </w:r>
       <w:r>
         <w:t>ogram…</w:t>
@@ -70,7 +139,49 @@
         <w:rPr>
           <w:highlight w:val="yellow"/>
         </w:rPr>
-        <w:t>A fájlok feltöltésére a formidable node module-t használom.</w:t>
+        <w:t xml:space="preserve">A fájlok feltöltésére a </w:t>
+      </w:r>
+      <w:proofErr w:type="spellStart"/>
+      <w:r>
+        <w:rPr>
+          <w:highlight w:val="yellow"/>
+        </w:rPr>
+        <w:t>formidable</w:t>
+      </w:r>
+      <w:proofErr w:type="spellEnd"/>
+      <w:r>
+        <w:rPr>
+          <w:highlight w:val="yellow"/>
+        </w:rPr>
+        <w:t xml:space="preserve"> </w:t>
+      </w:r>
+      <w:proofErr w:type="spellStart"/>
+      <w:r>
+        <w:rPr>
+          <w:highlight w:val="yellow"/>
+        </w:rPr>
+        <w:t>node</w:t>
+      </w:r>
+      <w:proofErr w:type="spellEnd"/>
+      <w:r>
+        <w:rPr>
+          <w:highlight w:val="yellow"/>
+        </w:rPr>
+        <w:t xml:space="preserve"> </w:t>
+      </w:r>
+      <w:proofErr w:type="spellStart"/>
+      <w:r>
+        <w:rPr>
+          <w:highlight w:val="yellow"/>
+        </w:rPr>
+        <w:t>module</w:t>
+      </w:r>
+      <w:proofErr w:type="spellEnd"/>
+      <w:r>
+        <w:rPr>
+          <w:highlight w:val="yellow"/>
+        </w:rPr>
+        <w:t>-t használom.</w:t>
       </w:r>
     </w:p>
     <w:p>
@@ -95,12 +206,69 @@
         </w:rPr>
         <w:t xml:space="preserve">A </w:t>
       </w:r>
+      <w:proofErr w:type="spellStart"/>
       <w:r>
         <w:rPr>
           <w:b/>
           <w:u w:val="single"/>
         </w:rPr>
-        <w:t>time intervalt az exportált csv fájlban meg kell adni mert a DSSVue nem tölti ki.</w:t>
+        <w:t>time</w:t>
+      </w:r>
+      <w:proofErr w:type="spellEnd"/>
+      <w:r>
+        <w:rPr>
+          <w:b/>
+          <w:u w:val="single"/>
+        </w:rPr>
+        <w:t xml:space="preserve"> </w:t>
+      </w:r>
+      <w:proofErr w:type="spellStart"/>
+      <w:r>
+        <w:rPr>
+          <w:b/>
+          <w:u w:val="single"/>
+        </w:rPr>
+        <w:t>intervalt</w:t>
+      </w:r>
+      <w:proofErr w:type="spellEnd"/>
+      <w:r>
+        <w:rPr>
+          <w:b/>
+          <w:u w:val="single"/>
+        </w:rPr>
+        <w:t xml:space="preserve"> az exportált </w:t>
+      </w:r>
+      <w:proofErr w:type="spellStart"/>
+      <w:r>
+        <w:rPr>
+          <w:b/>
+          <w:u w:val="single"/>
+        </w:rPr>
+        <w:t>csv</w:t>
+      </w:r>
+      <w:proofErr w:type="spellEnd"/>
+      <w:r>
+        <w:rPr>
+          <w:b/>
+          <w:u w:val="single"/>
+        </w:rPr>
+        <w:t xml:space="preserve"> fájlban meg kell adni mert a </w:t>
+      </w:r>
+      <w:proofErr w:type="spellStart"/>
+      <w:r>
+        <w:rPr>
+          <w:b/>
+          <w:u w:val="single"/>
+        </w:rPr>
+        <w:t>DSSVue</w:t>
+      </w:r>
+      <w:proofErr w:type="spellEnd"/>
+      <w:r>
+        <w:rPr>
+          <w:b/>
+          <w:u w:val="single"/>
+        </w:rPr>
+        <w:t xml:space="preserve"> nem tölti ki.</w:t>
       </w:r>
     </w:p>
     <w:p>
@@ -108,7 +276,31 @@
         <w:jc w:val="both"/>
       </w:pPr>
       <w:r>
-        <w:t>A meta_data elemek törlése az elemeikkel cascade-ra van állítva az adatbázisban. Így a meta_data törlése törli a hozzá kapcsolódó bejegyzéseket:</w:t>
+        <w:t xml:space="preserve">A </w:t>
+      </w:r>
+      <w:proofErr w:type="spellStart"/>
+      <w:r>
+        <w:t>meta_data</w:t>
+      </w:r>
+      <w:proofErr w:type="spellEnd"/>
+      <w:r>
+        <w:t xml:space="preserve"> elemek törlése az elemeikkel </w:t>
+      </w:r>
+      <w:proofErr w:type="spellStart"/>
+      <w:r>
+        <w:t>cascade-ra</w:t>
+      </w:r>
+      <w:proofErr w:type="spellEnd"/>
+      <w:r>
+        <w:t xml:space="preserve"> van állítva az adatbázisban. Így a </w:t>
+      </w:r>
+      <w:proofErr w:type="spellStart"/>
+      <w:r>
+        <w:t>meta_data</w:t>
+      </w:r>
+      <w:proofErr w:type="spellEnd"/>
+      <w:r>
+        <w:t xml:space="preserve"> törlése törli a hozzá kapcsolódó bejegyzéseket:</w:t>
       </w:r>
     </w:p>
     <w:p>
@@ -168,8 +360,13 @@
     <w:p/>
     <w:p>
       <w:r>
-        <w:t>!!! TODO !!!</w:t>
-      </w:r>
+        <w:t xml:space="preserve">!!! </w:t>
+      </w:r>
+      <w:proofErr w:type="gramStart"/>
+      <w:r>
+        <w:t>TODO !!!</w:t>
+      </w:r>
+      <w:proofErr w:type="gramEnd"/>
     </w:p>
     <w:p>
       <w:r>
@@ -181,7 +378,10 @@
     </w:p>
     <w:p>
       <w:r>
-        <w:t xml:space="preserve">Vízhozam idősor: </w:t>
+        <w:t>Vízhozam idősor</w:t>
+      </w:r>
+      <w:r>
+        <w:t>:</w:t>
       </w:r>
     </w:p>
     <w:p>
@@ -193,7 +393,24 @@
         </w:numPr>
       </w:pPr>
       <w:r>
-        <w:t>Leírás a bemeneti fájl elkészítéséről, a DataMeta részben mindek hol lesz szerepe</w:t>
+        <w:t xml:space="preserve">adatok exportálása </w:t>
+      </w:r>
+      <w:proofErr w:type="spellStart"/>
+      <w:r>
+        <w:t>DSSVue-val</w:t>
+      </w:r>
+      <w:proofErr w:type="spellEnd"/>
+      <w:r>
+        <w:t xml:space="preserve"> és tömeges betöltése</w:t>
+      </w:r>
+      <w:r>
+        <w:t>, FLOW adatok kiválasztása</w:t>
+      </w:r>
+      <w:r>
+        <w:t xml:space="preserve"> (OK)</w:t>
+      </w:r>
+      <w:r>
+        <w:t xml:space="preserve"> </w:t>
       </w:r>
     </w:p>
     <w:p>
@@ -205,7 +422,15 @@
         </w:numPr>
       </w:pPr>
       <w:r>
-        <w:t>Bemeneti fájl ellenőrzése és figyelmeztetés a hibára</w:t>
+        <w:t xml:space="preserve">Leírás a bemeneti fájl elkészítéséről, a </w:t>
+      </w:r>
+      <w:proofErr w:type="spellStart"/>
+      <w:r>
+        <w:t>DataMeta</w:t>
+      </w:r>
+      <w:proofErr w:type="spellEnd"/>
+      <w:r>
+        <w:t xml:space="preserve"> részben mindek hol lesz szerepe</w:t>
       </w:r>
     </w:p>
     <w:p>
@@ -217,12 +442,7 @@
         </w:numPr>
       </w:pPr>
       <w:r>
-        <w:t>Ha egy modellezésen belül ugyanarra van adat, akkor az többször kerül tárolásra, ezt a MetaData adatai jelzik ??? Ezt lehet módosítani kellene és nem kellene újra betölteni ha a MetaData minden eleme megegyezik!!!</w:t>
-      </w:r>
-    </w:p>
-    <w:p>
-      <w:r>
-        <w:t xml:space="preserve">Vízszint idősor: </w:t>
+        <w:t>Bemeneti fájl ellenőrzése és figyelmeztetés a hibára</w:t>
       </w:r>
     </w:p>
     <w:p>
@@ -234,7 +454,44 @@
         </w:numPr>
       </w:pPr>
       <w:r>
-        <w:t>Leírás a bemeneti fájl elkészítéséről, a DataMeta részben mindek hol lesz szerepe</w:t>
+        <w:t xml:space="preserve">Ha egy modellezésen belül ugyanarra van adat, akkor az többször kerül tárolásra, ezt a </w:t>
+      </w:r>
+      <w:proofErr w:type="spellStart"/>
+      <w:r>
+        <w:t>MetaData</w:t>
+      </w:r>
+      <w:proofErr w:type="spellEnd"/>
+      <w:r>
+        <w:t xml:space="preserve"> adatai </w:t>
+      </w:r>
+      <w:proofErr w:type="gramStart"/>
+      <w:r>
+        <w:t>jelzik ???</w:t>
+      </w:r>
+      <w:proofErr w:type="gramEnd"/>
+      <w:r>
+        <w:t xml:space="preserve"> Ezt lehet módosítani kellene és nem kellene újra </w:t>
+      </w:r>
+      <w:proofErr w:type="gramStart"/>
+      <w:r>
+        <w:t>betölteni</w:t>
+      </w:r>
+      <w:proofErr w:type="gramEnd"/>
+      <w:r>
+        <w:t xml:space="preserve"> ha a </w:t>
+      </w:r>
+      <w:proofErr w:type="spellStart"/>
+      <w:r>
+        <w:t>MetaData</w:t>
+      </w:r>
+      <w:proofErr w:type="spellEnd"/>
+      <w:r>
+        <w:t xml:space="preserve"> minden eleme megegyezik!!!</w:t>
+      </w:r>
+    </w:p>
+    <w:p>
+      <w:r>
+        <w:t xml:space="preserve">Vízszint idősor: </w:t>
       </w:r>
     </w:p>
     <w:p>
@@ -246,7 +503,21 @@
         </w:numPr>
       </w:pPr>
       <w:r>
-        <w:t>Bemeneti fájl ellenőrzése és figyelmeztetés a hibára</w:t>
+        <w:t xml:space="preserve">adatok exportálása </w:t>
+      </w:r>
+      <w:proofErr w:type="spellStart"/>
+      <w:r>
+        <w:t>DSSVue-val</w:t>
+      </w:r>
+      <w:proofErr w:type="spellEnd"/>
+      <w:r>
+        <w:t xml:space="preserve"> és tömeges betöltése, </w:t>
+      </w:r>
+      <w:r>
+        <w:t>STAGE</w:t>
+      </w:r>
+      <w:r>
+        <w:t xml:space="preserve"> adatok kiválasztása (OK) </w:t>
       </w:r>
     </w:p>
     <w:p>
@@ -258,12 +529,15 @@
         </w:numPr>
       </w:pPr>
       <w:r>
-        <w:t>Ha egy modellezésen belül ugyanarra van adat, akkor az többször kerül tárolásra, ezt a MetaData adatai jelzik ??? Ezt lehet módosítani kellene és nem kellene újra betölteni ha a MetaData minden eleme megegyezik!!!</w:t>
-      </w:r>
-    </w:p>
-    <w:p>
-      <w:r>
-        <w:t>Vízszint átlag:</w:t>
+        <w:t xml:space="preserve">Leírás a bemeneti fájl elkészítéséről, a </w:t>
+      </w:r>
+      <w:proofErr w:type="spellStart"/>
+      <w:r>
+        <w:t>DataMeta</w:t>
+      </w:r>
+      <w:proofErr w:type="spellEnd"/>
+      <w:r>
+        <w:t xml:space="preserve"> részben mindek hol lesz szerepe</w:t>
       </w:r>
     </w:p>
     <w:p>
@@ -275,12 +549,7 @@
         </w:numPr>
       </w:pPr>
       <w:r>
-        <w:t>Vízszint idősor adatai alapján különböző tartományú átlag adatok megjelenítése</w:t>
-      </w:r>
-    </w:p>
-    <w:p>
-      <w:r>
-        <w:t>Vízhozam átlag:</w:t>
+        <w:t>Bemeneti fájl ellenőrzése és figyelmeztetés a hibára</w:t>
       </w:r>
     </w:p>
     <w:p>
@@ -292,16 +561,44 @@
         </w:numPr>
       </w:pPr>
       <w:r>
-        <w:t>Vízhozam idősor adatai alapján különböző tartományú átlag adatok megjelenítése</w:t>
-      </w:r>
-    </w:p>
-    <w:p>
-      <w:r>
-        <w:lastRenderedPageBreak/>
-        <w:t>Vízszint hossz-szelvény</w:t>
-      </w:r>
-      <w:r>
-        <w:t>:</w:t>
+        <w:t xml:space="preserve">Ha egy modellezésen belül ugyanarra van adat, akkor az többször kerül tárolásra, ezt a </w:t>
+      </w:r>
+      <w:proofErr w:type="spellStart"/>
+      <w:r>
+        <w:t>MetaData</w:t>
+      </w:r>
+      <w:proofErr w:type="spellEnd"/>
+      <w:r>
+        <w:t xml:space="preserve"> adatai </w:t>
+      </w:r>
+      <w:proofErr w:type="gramStart"/>
+      <w:r>
+        <w:t>jelzik ???</w:t>
+      </w:r>
+      <w:proofErr w:type="gramEnd"/>
+      <w:r>
+        <w:t xml:space="preserve"> Ezt lehet módosítani kellene és nem kellene újra </w:t>
+      </w:r>
+      <w:proofErr w:type="gramStart"/>
+      <w:r>
+        <w:t>betölteni</w:t>
+      </w:r>
+      <w:proofErr w:type="gramEnd"/>
+      <w:r>
+        <w:t xml:space="preserve"> ha a </w:t>
+      </w:r>
+      <w:proofErr w:type="spellStart"/>
+      <w:r>
+        <w:t>MetaData</w:t>
+      </w:r>
+      <w:proofErr w:type="spellEnd"/>
+      <w:r>
+        <w:t xml:space="preserve"> minden eleme megegyezik!!!</w:t>
+      </w:r>
+    </w:p>
+    <w:p>
+      <w:r>
+        <w:t>Vízszint átlag:</w:t>
       </w:r>
     </w:p>
     <w:p>
@@ -313,10 +610,13 @@
         </w:numPr>
       </w:pPr>
       <w:r>
-        <w:t>adatok exportálása DSSVue-val és tömeges betöltése</w:t>
-      </w:r>
-      <w:r>
-        <w:t xml:space="preserve"> (OK)</w:t>
+        <w:t>Vízszint idősor adatai alapján különböző tartományú átlag adatok megjelenítése</w:t>
+      </w:r>
+    </w:p>
+    <w:p>
+      <w:r>
+        <w:lastRenderedPageBreak/>
+        <w:t>Vízhozam átlag:</w:t>
       </w:r>
     </w:p>
     <w:p>
@@ -328,7 +628,15 @@
         </w:numPr>
       </w:pPr>
       <w:r>
-        <w:t>kell egy időválasztó, hogy kisebb adatmennyiség is betölthető legyen a lementett fájlból</w:t>
+        <w:t>Vízhozam idősor adatai alapján különböző tartományú átlag adatok megjelenítése</w:t>
+      </w:r>
+    </w:p>
+    <w:p>
+      <w:r>
+        <w:t>Vízszint hossz-szelvény</w:t>
+      </w:r>
+      <w:r>
+        <w:t>:</w:t>
       </w:r>
     </w:p>
     <w:p>
@@ -340,7 +648,18 @@
         </w:numPr>
       </w:pPr>
       <w:r>
-        <w:t>Ha egy modellezésen belül ugyanarra az időpontra, szelvényre több adat van, akkor is csak egyszer tölti be</w:t>
+        <w:t xml:space="preserve">adatok exportálása </w:t>
+      </w:r>
+      <w:proofErr w:type="spellStart"/>
+      <w:r>
+        <w:t>DSSVue-val</w:t>
+      </w:r>
+      <w:proofErr w:type="spellEnd"/>
+      <w:r>
+        <w:t xml:space="preserve"> és tömeges betöltése</w:t>
+      </w:r>
+      <w:r>
+        <w:t>, LOCATION-ELEV adatok</w:t>
       </w:r>
       <w:r>
         <w:t xml:space="preserve"> (OK)</w:t>
@@ -355,15 +674,7 @@
         </w:numPr>
       </w:pPr>
       <w:r>
-        <w:t>Dátum és idő választó is kell!</w:t>
-      </w:r>
-    </w:p>
-    <w:p>
-      <w:r>
-        <w:t>Vízhozam hossz-szelvény</w:t>
-      </w:r>
-      <w:r>
-        <w:t>:</w:t>
+        <w:t>kell egy időválasztó, hogy kisebb adatmennyiség is betölthető legyen a lementett fájlból</w:t>
       </w:r>
     </w:p>
     <w:p>
@@ -375,7 +686,7 @@
         </w:numPr>
       </w:pPr>
       <w:r>
-        <w:t>adatok exportálása DSSVue-val és tömeges betöltése</w:t>
+        <w:t>Ha egy modellezésen belül ugyanarra az időpontra, szelvényre több adat van, akkor is csak egyszer tölti be</w:t>
       </w:r>
       <w:r>
         <w:t xml:space="preserve"> (OK)</w:t>
@@ -390,7 +701,15 @@
         </w:numPr>
       </w:pPr>
       <w:r>
-        <w:t>kell egy időválasztó, hogy kisebb adatmennyiség is betölthető legyen a lementett fájlból</w:t>
+        <w:t>Dátum és idő választó is kell!</w:t>
+      </w:r>
+    </w:p>
+    <w:p>
+      <w:r>
+        <w:t>Vízhozam hossz-szelvény</w:t>
+      </w:r>
+      <w:r>
+        <w:t>:</w:t>
       </w:r>
     </w:p>
     <w:p>
@@ -402,8 +721,21 @@
         </w:numPr>
       </w:pPr>
       <w:r>
-        <w:t>Ha egy modellezésen belül ugyanarra az időpontra, szelvényre több adat van, akkor is csak egyszer tölti be</w:t>
-      </w:r>
+        <w:t xml:space="preserve">adatok exportálása </w:t>
+      </w:r>
+      <w:proofErr w:type="spellStart"/>
+      <w:r>
+        <w:t>DSSVue-val</w:t>
+      </w:r>
+      <w:proofErr w:type="spellEnd"/>
+      <w:r>
+        <w:t xml:space="preserve"> és tömeges betöltése</w:t>
+      </w:r>
+      <w:r>
+        <w:t>, LOCATION-FLOW adatok</w:t>
+      </w:r>
+      <w:bookmarkStart w:id="0" w:name="_GoBack"/>
+      <w:bookmarkEnd w:id="0"/>
       <w:r>
         <w:t xml:space="preserve"> (OK)</w:t>
       </w:r>
@@ -417,12 +749,7 @@
         </w:numPr>
       </w:pPr>
       <w:r>
-        <w:t>Dátum és idő választó is kell!</w:t>
-      </w:r>
-    </w:p>
-    <w:p>
-      <w:r>
-        <w:t>Vízkészlet:</w:t>
+        <w:t>kell egy időválasztó, hogy kisebb adatmennyiség is betölthető legyen a lementett fájlból</w:t>
       </w:r>
     </w:p>
     <w:p>
@@ -434,12 +761,10 @@
         </w:numPr>
       </w:pPr>
       <w:r>
-        <w:t>Vízhozam vagy Flow-cum adatokból számítással</w:t>
-      </w:r>
-    </w:p>
-    <w:p>
-      <w:r>
-        <w:t>Vízkivételek:</w:t>
+        <w:t>Ha egy modellezésen belül ugyanarra az időpontra, szelvényre több adat van, akkor is csak egyszer tölti be</w:t>
+      </w:r>
+      <w:r>
+        <w:t xml:space="preserve"> (OK)</w:t>
       </w:r>
     </w:p>
     <w:p>
@@ -451,12 +776,12 @@
         </w:numPr>
       </w:pPr>
       <w:r>
-        <w:t>BM-től adatokat kérni</w:t>
-      </w:r>
-    </w:p>
-    <w:p>
-      <w:r>
-        <w:t>Vízbeeresztések:</w:t>
+        <w:t>Dátum és idő választó is kell!</w:t>
+      </w:r>
+    </w:p>
+    <w:p>
+      <w:r>
+        <w:t>Vízkészlet:</w:t>
       </w:r>
     </w:p>
     <w:p>
@@ -468,22 +793,12 @@
         </w:numPr>
       </w:pPr>
       <w:r>
-        <w:t>BM-től adatokat kérni</w:t>
-      </w:r>
-    </w:p>
-    <w:p>
-      <w:r>
-        <w:t>Beszivárgás mederbe: peremfeltétel, még nincs adat</w:t>
-      </w:r>
-    </w:p>
-    <w:p>
-      <w:r>
-        <w:t>Elszivárgás mederből: peremfeltétel, még nincs adat</w:t>
-      </w:r>
-    </w:p>
-    <w:p>
-      <w:r>
-        <w:t>Csapadék</w:t>
+        <w:t>Vízhozam vagy Flow-cum adatokból számítással</w:t>
+      </w:r>
+    </w:p>
+    <w:p>
+      <w:r>
+        <w:t>Vízkivételek:</w:t>
       </w:r>
     </w:p>
     <w:p>
@@ -495,7 +810,12 @@
         </w:numPr>
       </w:pPr>
       <w:r>
-        <w:t>Csík András ad adatokat</w:t>
+        <w:t>BM-től adatokat kérni</w:t>
+      </w:r>
+    </w:p>
+    <w:p>
+      <w:r>
+        <w:t>Vízbeeresztések:</w:t>
       </w:r>
     </w:p>
     <w:p>
@@ -507,19 +827,22 @@
         </w:numPr>
       </w:pPr>
       <w:r>
-        <w:t>NINCS MINDEN MODELLRE, pl: Hernádnál nem is lesz</w:t>
-      </w:r>
-      <w:bookmarkStart w:id="0" w:name="_GoBack"/>
-      <w:bookmarkEnd w:id="0"/>
-    </w:p>
-    <w:p>
-      <w:r>
-        <w:t>Párolgás: nincs adat</w:t>
-      </w:r>
-    </w:p>
-    <w:p>
-      <w:r>
-        <w:t>Evapotranspiráció:</w:t>
+        <w:t>BM-től adatokat kérni</w:t>
+      </w:r>
+    </w:p>
+    <w:p>
+      <w:r>
+        <w:t>Beszivárgás mederbe: peremfeltétel, még nincs adat</w:t>
+      </w:r>
+    </w:p>
+    <w:p>
+      <w:r>
+        <w:t>Elszivárgás mederből: peremfeltétel, még nincs adat</w:t>
+      </w:r>
+    </w:p>
+    <w:p>
+      <w:r>
+        <w:t>Csapadék</w:t>
       </w:r>
     </w:p>
     <w:p>
@@ -535,11 +858,6 @@
       </w:r>
     </w:p>
     <w:p>
-      <w:r>
-        <w:t>Hőmérséklet:</w:t>
-      </w:r>
-    </w:p>
-    <w:p>
       <w:pPr>
         <w:pStyle w:val="Listaszerbekezds"/>
         <w:numPr>
@@ -548,12 +866,30 @@
         </w:numPr>
       </w:pPr>
       <w:r>
-        <w:t>Csík András ad adatokat</w:t>
-      </w:r>
-    </w:p>
-    <w:p>
-      <w:r>
-        <w:t>Zsilipadatok</w:t>
+        <w:t xml:space="preserve">NINCS MINDEN MODELLRE, </w:t>
+      </w:r>
+      <w:proofErr w:type="spellStart"/>
+      <w:r>
+        <w:t>pl</w:t>
+      </w:r>
+      <w:proofErr w:type="spellEnd"/>
+      <w:r>
+        <w:t>: Hernádnál nem is lesz</w:t>
+      </w:r>
+    </w:p>
+    <w:p>
+      <w:r>
+        <w:t>Párolgás: nincs adat</w:t>
+      </w:r>
+    </w:p>
+    <w:p>
+      <w:proofErr w:type="spellStart"/>
+      <w:r>
+        <w:t>Evapotranspiráció</w:t>
+      </w:r>
+      <w:proofErr w:type="spellEnd"/>
+      <w:r>
+        <w:t>:</w:t>
       </w:r>
     </w:p>
     <w:p>
@@ -564,20 +900,13 @@
           <w:numId w:val="1"/>
         </w:numPr>
       </w:pPr>
-    </w:p>
-    <w:p>
-      <w:r>
-        <w:t>Vízkészlet változás idősor grafikon</w:t>
-      </w:r>
-    </w:p>
-    <w:p>
-      <w:r>
-        <w:t>Vízkészlet változás hossz-szelvény</w:t>
-      </w:r>
-    </w:p>
-    <w:p>
-      <w:r>
-        <w:t xml:space="preserve">Folyó profil adatok betöltése: </w:t>
+      <w:r>
+        <w:t>Csík András ad adatokat</w:t>
+      </w:r>
+    </w:p>
+    <w:p>
+      <w:r>
+        <w:t>Hőmérséklet:</w:t>
       </w:r>
     </w:p>
     <w:p>
@@ -589,7 +918,12 @@
         </w:numPr>
       </w:pPr>
       <w:r>
-        <w:t>leírás készítése a profil adat fájlról, amit be lehet tölteni</w:t>
+        <w:t>Csík András ad adatokat</w:t>
+      </w:r>
+    </w:p>
+    <w:p>
+      <w:r>
+        <w:t>Zsilipadatok</w:t>
       </w:r>
     </w:p>
     <w:p>
@@ -599,29 +933,22 @@
           <w:ilvl w:val="0"/>
           <w:numId w:val="1"/>
         </w:numPr>
-        <w:rPr>
-          <w:highlight w:val="yellow"/>
-        </w:rPr>
-      </w:pPr>
-      <w:r>
-        <w:rPr>
-          <w:highlight w:val="yellow"/>
-        </w:rPr>
+      </w:pPr>
+    </w:p>
+    <w:p>
+      <w:r>
+        <w:t>Vízkészlet változás idősor grafikon</w:t>
+      </w:r>
+    </w:p>
+    <w:p>
+      <w:r>
+        <w:t>Vízkészlet változás hossz-szelvény</w:t>
+      </w:r>
+    </w:p>
+    <w:p>
+      <w:r>
         <w:lastRenderedPageBreak/>
-        <w:t>a profiloknál majd ki kell találni valamit a lekérdezésekkor, mert a különböző adat exportoknál különböző tizedes hosszban jelenik meg az adat</w:t>
-      </w:r>
-    </w:p>
-    <w:p>
-      <w:pPr>
-        <w:rPr>
-          <w:highlight w:val="yellow"/>
-        </w:rPr>
-      </w:pPr>
-      <w:r>
-        <w:rPr>
-          <w:highlight w:val="yellow"/>
-        </w:rPr>
-        <w:t xml:space="preserve">Folyó görbe betöltése: </w:t>
+        <w:t xml:space="preserve">Folyó profil adatok betöltése: </w:t>
       </w:r>
     </w:p>
     <w:p>
@@ -631,6 +958,18 @@
           <w:ilvl w:val="0"/>
           <w:numId w:val="1"/>
         </w:numPr>
+      </w:pPr>
+      <w:r>
+        <w:t>leírás készítése a profil adat fájlról, amit be lehet tölteni</w:t>
+      </w:r>
+    </w:p>
+    <w:p>
+      <w:pPr>
+        <w:pStyle w:val="Listaszerbekezds"/>
+        <w:numPr>
+          <w:ilvl w:val="0"/>
+          <w:numId w:val="1"/>
+        </w:numPr>
         <w:rPr>
           <w:highlight w:val="yellow"/>
         </w:rPr>
@@ -639,6 +978,51 @@
         <w:rPr>
           <w:highlight w:val="yellow"/>
         </w:rPr>
+        <w:t xml:space="preserve">a profiloknál majd ki kell találni valamit a </w:t>
+      </w:r>
+      <w:proofErr w:type="spellStart"/>
+      <w:r>
+        <w:rPr>
+          <w:highlight w:val="yellow"/>
+        </w:rPr>
+        <w:t>lekérdezésekkor</w:t>
+      </w:r>
+      <w:proofErr w:type="spellEnd"/>
+      <w:r>
+        <w:rPr>
+          <w:highlight w:val="yellow"/>
+        </w:rPr>
+        <w:t>, mert a különböző adat exportoknál különböző tizedes hosszban jelenik meg az adat</w:t>
+      </w:r>
+    </w:p>
+    <w:p>
+      <w:pPr>
+        <w:rPr>
+          <w:highlight w:val="yellow"/>
+        </w:rPr>
+      </w:pPr>
+      <w:r>
+        <w:rPr>
+          <w:highlight w:val="yellow"/>
+        </w:rPr>
+        <w:t xml:space="preserve">Folyó görbe betöltése: </w:t>
+      </w:r>
+    </w:p>
+    <w:p>
+      <w:pPr>
+        <w:pStyle w:val="Listaszerbekezds"/>
+        <w:numPr>
+          <w:ilvl w:val="0"/>
+          <w:numId w:val="1"/>
+        </w:numPr>
+        <w:rPr>
+          <w:highlight w:val="yellow"/>
+        </w:rPr>
+      </w:pPr>
+      <w:r>
+        <w:rPr>
+          <w:highlight w:val="yellow"/>
+        </w:rPr>
         <w:t>ERRE NEM LESZ SZÜKSÉG!!! Ha mégis, akkor ki kell dolgozni, hogy egy elágazó adatokat tartalmazó folyó görbét hogyan kell feldolgozni és megjeleníteni.</w:t>
       </w:r>
     </w:p>
@@ -661,17 +1045,179 @@
         <w:rPr>
           <w:b/>
         </w:rPr>
-        <w:t>Erre a műveletre nincs szükség mert ArcGIS alapú térképi megjelenítés lesz.</w:t>
-      </w:r>
-    </w:p>
-    <w:p>
-      <w:r>
-        <w:t>Esri ARCMap alkalmazással a Geoprocessing -&gt; ArcToolbox -&gt; Conversion Tools -&gt; To KML -&gt; Layer To KML elemmel lehet egy Layer kiválasztott objektumait .kmz kiterjesztéssek kimenteni. A .kmz állományt Google Earth alkalmazással a layert kiválasztva, jobb klikk -&gt; Hely mentése másként és .kml típus kiválasztása.</w:t>
-      </w:r>
-    </w:p>
-    <w:p>
-      <w:r>
-        <w:t>kml koordináták átalakítása google maps objektummá:</w:t>
+        <w:t xml:space="preserve">Erre a műveletre nincs szükség mert </w:t>
+      </w:r>
+      <w:proofErr w:type="spellStart"/>
+      <w:r>
+        <w:rPr>
+          <w:b/>
+        </w:rPr>
+        <w:t>ArcGIS</w:t>
+      </w:r>
+      <w:proofErr w:type="spellEnd"/>
+      <w:r>
+        <w:rPr>
+          <w:b/>
+        </w:rPr>
+        <w:t xml:space="preserve"> alapú térképi megjelenítés lesz.</w:t>
+      </w:r>
+    </w:p>
+    <w:p>
+      <w:proofErr w:type="spellStart"/>
+      <w:r>
+        <w:t>Esri</w:t>
+      </w:r>
+      <w:proofErr w:type="spellEnd"/>
+      <w:r>
+        <w:t xml:space="preserve"> </w:t>
+      </w:r>
+      <w:proofErr w:type="spellStart"/>
+      <w:r>
+        <w:t>ARCMap</w:t>
+      </w:r>
+      <w:proofErr w:type="spellEnd"/>
+      <w:r>
+        <w:t xml:space="preserve"> alkalmazással a </w:t>
+      </w:r>
+      <w:proofErr w:type="spellStart"/>
+      <w:r>
+        <w:t>Geoprocessing</w:t>
+      </w:r>
+      <w:proofErr w:type="spellEnd"/>
+      <w:r>
+        <w:t xml:space="preserve"> -&gt; </w:t>
+      </w:r>
+      <w:proofErr w:type="spellStart"/>
+      <w:r>
+        <w:t>ArcToolbox</w:t>
+      </w:r>
+      <w:proofErr w:type="spellEnd"/>
+      <w:r>
+        <w:t xml:space="preserve"> -&gt; Conversion </w:t>
+      </w:r>
+      <w:proofErr w:type="spellStart"/>
+      <w:r>
+        <w:t>Tools</w:t>
+      </w:r>
+      <w:proofErr w:type="spellEnd"/>
+      <w:r>
+        <w:t xml:space="preserve"> -&gt; </w:t>
+      </w:r>
+      <w:proofErr w:type="spellStart"/>
+      <w:r>
+        <w:t>To</w:t>
+      </w:r>
+      <w:proofErr w:type="spellEnd"/>
+      <w:r>
+        <w:t xml:space="preserve"> KML -&gt; </w:t>
+      </w:r>
+      <w:proofErr w:type="spellStart"/>
+      <w:r>
+        <w:t>Layer</w:t>
+      </w:r>
+      <w:proofErr w:type="spellEnd"/>
+      <w:r>
+        <w:t xml:space="preserve"> </w:t>
+      </w:r>
+      <w:proofErr w:type="spellStart"/>
+      <w:r>
+        <w:t>To</w:t>
+      </w:r>
+      <w:proofErr w:type="spellEnd"/>
+      <w:r>
+        <w:t xml:space="preserve"> KML elemmel lehet egy </w:t>
+      </w:r>
+      <w:proofErr w:type="spellStart"/>
+      <w:r>
+        <w:t>Layer</w:t>
+      </w:r>
+      <w:proofErr w:type="spellEnd"/>
+      <w:r>
+        <w:t xml:space="preserve"> kiválasztott </w:t>
+      </w:r>
+      <w:proofErr w:type="gramStart"/>
+      <w:r>
+        <w:t>objektumait .</w:t>
+      </w:r>
+      <w:proofErr w:type="spellStart"/>
+      <w:r>
+        <w:t>kmz</w:t>
+      </w:r>
+      <w:proofErr w:type="spellEnd"/>
+      <w:proofErr w:type="gramEnd"/>
+      <w:r>
+        <w:t xml:space="preserve"> </w:t>
+      </w:r>
+      <w:proofErr w:type="spellStart"/>
+      <w:r>
+        <w:t>kiterjesztéssek</w:t>
+      </w:r>
+      <w:proofErr w:type="spellEnd"/>
+      <w:r>
+        <w:t xml:space="preserve"> kimenteni. </w:t>
+      </w:r>
+      <w:proofErr w:type="gramStart"/>
+      <w:r>
+        <w:t>A .</w:t>
+      </w:r>
+      <w:proofErr w:type="spellStart"/>
+      <w:r>
+        <w:t>kmz</w:t>
+      </w:r>
+      <w:proofErr w:type="spellEnd"/>
+      <w:proofErr w:type="gramEnd"/>
+      <w:r>
+        <w:t xml:space="preserve"> állományt Google </w:t>
+      </w:r>
+      <w:proofErr w:type="spellStart"/>
+      <w:r>
+        <w:t>Earth</w:t>
+      </w:r>
+      <w:proofErr w:type="spellEnd"/>
+      <w:r>
+        <w:t xml:space="preserve"> alkalmazással a </w:t>
+      </w:r>
+      <w:proofErr w:type="spellStart"/>
+      <w:r>
+        <w:t>layert</w:t>
+      </w:r>
+      <w:proofErr w:type="spellEnd"/>
+      <w:r>
+        <w:t xml:space="preserve"> kiválasztva, jobb klikk -&gt; Hely mentése másként és .</w:t>
+      </w:r>
+      <w:proofErr w:type="spellStart"/>
+      <w:r>
+        <w:t>kml</w:t>
+      </w:r>
+      <w:proofErr w:type="spellEnd"/>
+      <w:r>
+        <w:t xml:space="preserve"> típus kiválasztása.</w:t>
+      </w:r>
+    </w:p>
+    <w:p>
+      <w:proofErr w:type="spellStart"/>
+      <w:r>
+        <w:t>kml</w:t>
+      </w:r>
+      <w:proofErr w:type="spellEnd"/>
+      <w:r>
+        <w:t xml:space="preserve"> koordináták átalakítása </w:t>
+      </w:r>
+      <w:proofErr w:type="spellStart"/>
+      <w:r>
+        <w:t>google</w:t>
+      </w:r>
+      <w:proofErr w:type="spellEnd"/>
+      <w:r>
+        <w:t xml:space="preserve"> </w:t>
+      </w:r>
+      <w:proofErr w:type="spellStart"/>
+      <w:r>
+        <w:t>maps</w:t>
+      </w:r>
+      <w:proofErr w:type="spellEnd"/>
+      <w:r>
+        <w:t xml:space="preserve"> objektummá:</w:t>
       </w:r>
     </w:p>
     <w:p>
@@ -738,12 +1284,87 @@
         <w:rPr>
           <w:b/>
         </w:rPr>
-        <w:t>Erre a műveletre nincs szükség mert ArcGIS alapú térképi megjelenítés lesz.</w:t>
-      </w:r>
-    </w:p>
-    <w:p>
-      <w:r>
-        <w:t>HEC-RAS programmal exportálhatók az intersection pontok, amik utána ArcMap programmal megjelníthetők és Shape fájl készíthető belőlük. Ezeket Google Earth programmal megnyitva és .kml formátumban elmentve már feldolgozhatók és betölthetpk a programba.</w:t>
+        <w:t xml:space="preserve">Erre a műveletre nincs szükség mert </w:t>
+      </w:r>
+      <w:proofErr w:type="spellStart"/>
+      <w:r>
+        <w:rPr>
+          <w:b/>
+        </w:rPr>
+        <w:t>ArcGIS</w:t>
+      </w:r>
+      <w:proofErr w:type="spellEnd"/>
+      <w:r>
+        <w:rPr>
+          <w:b/>
+        </w:rPr>
+        <w:t xml:space="preserve"> alapú térképi megjelenítés lesz.</w:t>
+      </w:r>
+    </w:p>
+    <w:p>
+      <w:r>
+        <w:t xml:space="preserve">HEC-RAS programmal exportálhatók az </w:t>
+      </w:r>
+      <w:proofErr w:type="spellStart"/>
+      <w:r>
+        <w:t>intersection</w:t>
+      </w:r>
+      <w:proofErr w:type="spellEnd"/>
+      <w:r>
+        <w:t xml:space="preserve"> pontok, amik utána </w:t>
+      </w:r>
+      <w:proofErr w:type="spellStart"/>
+      <w:r>
+        <w:t>ArcMap</w:t>
+      </w:r>
+      <w:proofErr w:type="spellEnd"/>
+      <w:r>
+        <w:t xml:space="preserve"> programmal </w:t>
+      </w:r>
+      <w:proofErr w:type="spellStart"/>
+      <w:r>
+        <w:t>megjelníthetők</w:t>
+      </w:r>
+      <w:proofErr w:type="spellEnd"/>
+      <w:r>
+        <w:t xml:space="preserve"> és </w:t>
+      </w:r>
+      <w:proofErr w:type="spellStart"/>
+      <w:r>
+        <w:t>Shape</w:t>
+      </w:r>
+      <w:proofErr w:type="spellEnd"/>
+      <w:r>
+        <w:t xml:space="preserve"> fájl készíthető belőlük. Ezeket Google </w:t>
+      </w:r>
+      <w:proofErr w:type="spellStart"/>
+      <w:r>
+        <w:t>Earth</w:t>
+      </w:r>
+      <w:proofErr w:type="spellEnd"/>
+      <w:r>
+        <w:t xml:space="preserve"> programmal megnyitva </w:t>
+      </w:r>
+      <w:proofErr w:type="gramStart"/>
+      <w:r>
+        <w:t>és .</w:t>
+      </w:r>
+      <w:proofErr w:type="spellStart"/>
+      <w:r>
+        <w:t>kml</w:t>
+      </w:r>
+      <w:proofErr w:type="spellEnd"/>
+      <w:proofErr w:type="gramEnd"/>
+      <w:r>
+        <w:t xml:space="preserve"> formátumban elmentve már feldolgozhatók és </w:t>
+      </w:r>
+      <w:proofErr w:type="spellStart"/>
+      <w:r>
+        <w:t>betölthetpk</w:t>
+      </w:r>
+      <w:proofErr w:type="spellEnd"/>
+      <w:r>
+        <w:t xml:space="preserve"> a programba.</w:t>
       </w:r>
     </w:p>
     <w:p/>
@@ -758,124 +1379,937 @@
       </w:pPr>
       <w:r>
         <w:lastRenderedPageBreak/>
-        <w:t>Express NodeJS alkalmazás</w:t>
-      </w:r>
-    </w:p>
-    <w:p>
-      <w:r>
-        <w:t>A projekt létrehozása az Express Application Generator eszközzel történt.</w:t>
-      </w:r>
-    </w:p>
-    <w:p>
-      <w:r>
-        <w:t>express vizkeszlet-gazdalkodas-app --view=pug --css=sass</w:t>
-      </w:r>
-    </w:p>
-    <w:p>
-      <w:r>
-        <w:t xml:space="preserve">   create : vizkeszlet-gazdalkodas-app</w:t>
-      </w:r>
-    </w:p>
-    <w:p>
-      <w:r>
-        <w:t xml:space="preserve">   create : vizkeszlet-gazdalkodas-app/package.json</w:t>
-      </w:r>
-    </w:p>
-    <w:p>
-      <w:r>
-        <w:t xml:space="preserve">   create : vizkeszlet-gazdalkodas-app/app.js</w:t>
-      </w:r>
-    </w:p>
-    <w:p>
-      <w:r>
-        <w:t xml:space="preserve">   create : vizkeszlet-gazdalkodas-app/routes</w:t>
-      </w:r>
-    </w:p>
-    <w:p>
-      <w:r>
-        <w:t xml:space="preserve">   create : vizkeszlet-gazdalkodas-app/routes/index.js</w:t>
-      </w:r>
-    </w:p>
-    <w:p>
-      <w:r>
-        <w:t xml:space="preserve">   create : vizkeszlet-gazdalkodas-app/routes/users.js</w:t>
-      </w:r>
-    </w:p>
-    <w:p>
-      <w:r>
-        <w:t xml:space="preserve">   create : vizkeszlet-gazdalkodas-app/public</w:t>
-      </w:r>
-    </w:p>
-    <w:p>
-      <w:r>
-        <w:t xml:space="preserve">   create : vizkeszlet-gazdalkodas-app/views</w:t>
-      </w:r>
-    </w:p>
-    <w:p>
-      <w:r>
-        <w:t xml:space="preserve">   create : vizkeszlet-gazdalkodas-app/views/index.pug</w:t>
-      </w:r>
-    </w:p>
-    <w:p>
-      <w:r>
-        <w:t xml:space="preserve">   create : vizkeszlet-gazdalkodas-app/views/layout.pug</w:t>
-      </w:r>
-    </w:p>
-    <w:p>
-      <w:r>
-        <w:t xml:space="preserve">   create : vizkeszlet-gazdalkodas-app/views/error.pug</w:t>
-      </w:r>
-    </w:p>
-    <w:p>
-      <w:r>
-        <w:t xml:space="preserve">   create : vizkeszlet-gazdalkodas-app/bin</w:t>
-      </w:r>
-    </w:p>
-    <w:p>
-      <w:r>
-        <w:t xml:space="preserve">   create : vizkeszlet-gazdalkodas-app/bin/www</w:t>
-      </w:r>
-    </w:p>
-    <w:p>
-      <w:r>
-        <w:t xml:space="preserve">   create : vizkeszlet-gazdalkodas-app/public/images</w:t>
-      </w:r>
-    </w:p>
-    <w:p>
-      <w:r>
-        <w:t xml:space="preserve">   create : vizkeszlet-gazdalkodas-app/public/javascripts</w:t>
-      </w:r>
-    </w:p>
-    <w:p>
-      <w:r>
-        <w:t xml:space="preserve">   create : vizkeszlet-gazdalkodas-app/public/stylesheets</w:t>
-      </w:r>
-    </w:p>
-    <w:p>
-      <w:r>
-        <w:t xml:space="preserve">   create : vizkeszlet-gazdalkodas-app/public/stylesheets/style.sass</w:t>
-      </w:r>
+        <w:t xml:space="preserve">Express </w:t>
+      </w:r>
+      <w:proofErr w:type="spellStart"/>
+      <w:r>
+        <w:t>NodeJS</w:t>
+      </w:r>
+      <w:proofErr w:type="spellEnd"/>
+      <w:r>
+        <w:t xml:space="preserve"> alkalmazás</w:t>
+      </w:r>
+    </w:p>
+    <w:p>
+      <w:r>
+        <w:t xml:space="preserve">A projekt létrehozása az Express </w:t>
+      </w:r>
+      <w:proofErr w:type="spellStart"/>
+      <w:r>
+        <w:t>Application</w:t>
+      </w:r>
+      <w:proofErr w:type="spellEnd"/>
+      <w:r>
+        <w:t xml:space="preserve"> </w:t>
+      </w:r>
+      <w:proofErr w:type="spellStart"/>
+      <w:r>
+        <w:t>Generator</w:t>
+      </w:r>
+      <w:proofErr w:type="spellEnd"/>
+      <w:r>
+        <w:t xml:space="preserve"> eszközzel történt.</w:t>
+      </w:r>
+    </w:p>
+    <w:p>
+      <w:proofErr w:type="spellStart"/>
+      <w:r>
+        <w:t>express</w:t>
+      </w:r>
+      <w:proofErr w:type="spellEnd"/>
+      <w:r>
+        <w:t xml:space="preserve"> </w:t>
+      </w:r>
+      <w:proofErr w:type="spellStart"/>
+      <w:r>
+        <w:t>vizkeszlet</w:t>
+      </w:r>
+      <w:proofErr w:type="spellEnd"/>
+      <w:r>
+        <w:t>-</w:t>
+      </w:r>
+      <w:proofErr w:type="spellStart"/>
+      <w:r>
+        <w:t>gazdalkodas</w:t>
+      </w:r>
+      <w:proofErr w:type="spellEnd"/>
+      <w:r>
+        <w:t>-app --</w:t>
+      </w:r>
+      <w:proofErr w:type="spellStart"/>
+      <w:r>
+        <w:t>view</w:t>
+      </w:r>
+      <w:proofErr w:type="spellEnd"/>
+      <w:r>
+        <w:t>=</w:t>
+      </w:r>
+      <w:proofErr w:type="spellStart"/>
+      <w:r>
+        <w:t>pug</w:t>
+      </w:r>
+      <w:proofErr w:type="spellEnd"/>
+      <w:r>
+        <w:t xml:space="preserve"> --</w:t>
+      </w:r>
+      <w:proofErr w:type="spellStart"/>
+      <w:r>
+        <w:t>css</w:t>
+      </w:r>
+      <w:proofErr w:type="spellEnd"/>
+      <w:r>
+        <w:t>=</w:t>
+      </w:r>
+      <w:proofErr w:type="spellStart"/>
+      <w:r>
+        <w:t>sass</w:t>
+      </w:r>
+      <w:proofErr w:type="spellEnd"/>
+    </w:p>
+    <w:p>
+      <w:r>
+        <w:t xml:space="preserve">   </w:t>
+      </w:r>
+      <w:proofErr w:type="spellStart"/>
+      <w:proofErr w:type="gramStart"/>
+      <w:r>
+        <w:t>create</w:t>
+      </w:r>
+      <w:proofErr w:type="spellEnd"/>
+      <w:r>
+        <w:t xml:space="preserve"> :</w:t>
+      </w:r>
+      <w:proofErr w:type="gramEnd"/>
+      <w:r>
+        <w:t xml:space="preserve"> </w:t>
+      </w:r>
+      <w:proofErr w:type="spellStart"/>
+      <w:r>
+        <w:t>vizkeszlet</w:t>
+      </w:r>
+      <w:proofErr w:type="spellEnd"/>
+      <w:r>
+        <w:t>-</w:t>
+      </w:r>
+      <w:proofErr w:type="spellStart"/>
+      <w:r>
+        <w:t>gazdalkodas</w:t>
+      </w:r>
+      <w:proofErr w:type="spellEnd"/>
+      <w:r>
+        <w:t>-app</w:t>
+      </w:r>
+    </w:p>
+    <w:p>
+      <w:r>
+        <w:t xml:space="preserve">   </w:t>
+      </w:r>
+      <w:proofErr w:type="spellStart"/>
+      <w:proofErr w:type="gramStart"/>
+      <w:r>
+        <w:t>create</w:t>
+      </w:r>
+      <w:proofErr w:type="spellEnd"/>
+      <w:r>
+        <w:t xml:space="preserve"> :</w:t>
+      </w:r>
+      <w:proofErr w:type="gramEnd"/>
+      <w:r>
+        <w:t xml:space="preserve"> </w:t>
+      </w:r>
+      <w:proofErr w:type="spellStart"/>
+      <w:r>
+        <w:t>vizkeszlet</w:t>
+      </w:r>
+      <w:proofErr w:type="spellEnd"/>
+      <w:r>
+        <w:t>-</w:t>
+      </w:r>
+      <w:proofErr w:type="spellStart"/>
+      <w:r>
+        <w:t>gazdalkodas</w:t>
+      </w:r>
+      <w:proofErr w:type="spellEnd"/>
+      <w:r>
+        <w:t>-app/</w:t>
+      </w:r>
+      <w:proofErr w:type="spellStart"/>
+      <w:r>
+        <w:t>package.json</w:t>
+      </w:r>
+      <w:proofErr w:type="spellEnd"/>
+    </w:p>
+    <w:p>
+      <w:r>
+        <w:t xml:space="preserve">   </w:t>
+      </w:r>
+      <w:proofErr w:type="spellStart"/>
+      <w:proofErr w:type="gramStart"/>
+      <w:r>
+        <w:t>create</w:t>
+      </w:r>
+      <w:proofErr w:type="spellEnd"/>
+      <w:r>
+        <w:t xml:space="preserve"> :</w:t>
+      </w:r>
+      <w:proofErr w:type="gramEnd"/>
+      <w:r>
+        <w:t xml:space="preserve"> </w:t>
+      </w:r>
+      <w:proofErr w:type="spellStart"/>
+      <w:r>
+        <w:t>vizkeszlet</w:t>
+      </w:r>
+      <w:proofErr w:type="spellEnd"/>
+      <w:r>
+        <w:t>-</w:t>
+      </w:r>
+      <w:proofErr w:type="spellStart"/>
+      <w:r>
+        <w:t>gazdalkodas</w:t>
+      </w:r>
+      <w:proofErr w:type="spellEnd"/>
+      <w:r>
+        <w:t>-app/app.js</w:t>
+      </w:r>
+    </w:p>
+    <w:p>
+      <w:r>
+        <w:t xml:space="preserve">   </w:t>
+      </w:r>
+      <w:proofErr w:type="spellStart"/>
+      <w:proofErr w:type="gramStart"/>
+      <w:r>
+        <w:t>create</w:t>
+      </w:r>
+      <w:proofErr w:type="spellEnd"/>
+      <w:r>
+        <w:t xml:space="preserve"> :</w:t>
+      </w:r>
+      <w:proofErr w:type="gramEnd"/>
+      <w:r>
+        <w:t xml:space="preserve"> </w:t>
+      </w:r>
+      <w:proofErr w:type="spellStart"/>
+      <w:r>
+        <w:t>vizkeszlet</w:t>
+      </w:r>
+      <w:proofErr w:type="spellEnd"/>
+      <w:r>
+        <w:t>-</w:t>
+      </w:r>
+      <w:proofErr w:type="spellStart"/>
+      <w:r>
+        <w:t>gazdalkodas</w:t>
+      </w:r>
+      <w:proofErr w:type="spellEnd"/>
+      <w:r>
+        <w:t>-app/</w:t>
+      </w:r>
+      <w:proofErr w:type="spellStart"/>
+      <w:r>
+        <w:t>routes</w:t>
+      </w:r>
+      <w:proofErr w:type="spellEnd"/>
+    </w:p>
+    <w:p>
+      <w:r>
+        <w:t xml:space="preserve">   </w:t>
+      </w:r>
+      <w:proofErr w:type="spellStart"/>
+      <w:proofErr w:type="gramStart"/>
+      <w:r>
+        <w:t>create</w:t>
+      </w:r>
+      <w:proofErr w:type="spellEnd"/>
+      <w:r>
+        <w:t xml:space="preserve"> :</w:t>
+      </w:r>
+      <w:proofErr w:type="gramEnd"/>
+      <w:r>
+        <w:t xml:space="preserve"> </w:t>
+      </w:r>
+      <w:proofErr w:type="spellStart"/>
+      <w:r>
+        <w:t>vizkeszlet</w:t>
+      </w:r>
+      <w:proofErr w:type="spellEnd"/>
+      <w:r>
+        <w:t>-</w:t>
+      </w:r>
+      <w:proofErr w:type="spellStart"/>
+      <w:r>
+        <w:t>gazdalkodas</w:t>
+      </w:r>
+      <w:proofErr w:type="spellEnd"/>
+      <w:r>
+        <w:t>-app/</w:t>
+      </w:r>
+      <w:proofErr w:type="spellStart"/>
+      <w:r>
+        <w:t>routes</w:t>
+      </w:r>
+      <w:proofErr w:type="spellEnd"/>
+      <w:r>
+        <w:t>/index.js</w:t>
+      </w:r>
+    </w:p>
+    <w:p>
+      <w:r>
+        <w:t xml:space="preserve">   </w:t>
+      </w:r>
+      <w:proofErr w:type="spellStart"/>
+      <w:proofErr w:type="gramStart"/>
+      <w:r>
+        <w:t>create</w:t>
+      </w:r>
+      <w:proofErr w:type="spellEnd"/>
+      <w:r>
+        <w:t xml:space="preserve"> :</w:t>
+      </w:r>
+      <w:proofErr w:type="gramEnd"/>
+      <w:r>
+        <w:t xml:space="preserve"> </w:t>
+      </w:r>
+      <w:proofErr w:type="spellStart"/>
+      <w:r>
+        <w:t>vizkeszlet</w:t>
+      </w:r>
+      <w:proofErr w:type="spellEnd"/>
+      <w:r>
+        <w:t>-</w:t>
+      </w:r>
+      <w:proofErr w:type="spellStart"/>
+      <w:r>
+        <w:t>gazdalkodas</w:t>
+      </w:r>
+      <w:proofErr w:type="spellEnd"/>
+      <w:r>
+        <w:t>-app/</w:t>
+      </w:r>
+      <w:proofErr w:type="spellStart"/>
+      <w:r>
+        <w:t>routes</w:t>
+      </w:r>
+      <w:proofErr w:type="spellEnd"/>
+      <w:r>
+        <w:t>/users.js</w:t>
+      </w:r>
+    </w:p>
+    <w:p>
+      <w:r>
+        <w:t xml:space="preserve">   </w:t>
+      </w:r>
+      <w:proofErr w:type="spellStart"/>
+      <w:proofErr w:type="gramStart"/>
+      <w:r>
+        <w:t>create</w:t>
+      </w:r>
+      <w:proofErr w:type="spellEnd"/>
+      <w:r>
+        <w:t xml:space="preserve"> :</w:t>
+      </w:r>
+      <w:proofErr w:type="gramEnd"/>
+      <w:r>
+        <w:t xml:space="preserve"> </w:t>
+      </w:r>
+      <w:proofErr w:type="spellStart"/>
+      <w:r>
+        <w:t>vizkeszlet</w:t>
+      </w:r>
+      <w:proofErr w:type="spellEnd"/>
+      <w:r>
+        <w:t>-</w:t>
+      </w:r>
+      <w:proofErr w:type="spellStart"/>
+      <w:r>
+        <w:t>gazdalkodas</w:t>
+      </w:r>
+      <w:proofErr w:type="spellEnd"/>
+      <w:r>
+        <w:t>-app/</w:t>
+      </w:r>
+      <w:proofErr w:type="spellStart"/>
+      <w:r>
+        <w:t>public</w:t>
+      </w:r>
+      <w:proofErr w:type="spellEnd"/>
+    </w:p>
+    <w:p>
+      <w:r>
+        <w:t xml:space="preserve">   </w:t>
+      </w:r>
+      <w:proofErr w:type="spellStart"/>
+      <w:proofErr w:type="gramStart"/>
+      <w:r>
+        <w:t>create</w:t>
+      </w:r>
+      <w:proofErr w:type="spellEnd"/>
+      <w:r>
+        <w:t xml:space="preserve"> :</w:t>
+      </w:r>
+      <w:proofErr w:type="gramEnd"/>
+      <w:r>
+        <w:t xml:space="preserve"> </w:t>
+      </w:r>
+      <w:proofErr w:type="spellStart"/>
+      <w:r>
+        <w:t>vizkeszlet</w:t>
+      </w:r>
+      <w:proofErr w:type="spellEnd"/>
+      <w:r>
+        <w:t>-</w:t>
+      </w:r>
+      <w:proofErr w:type="spellStart"/>
+      <w:r>
+        <w:t>gazdalkodas</w:t>
+      </w:r>
+      <w:proofErr w:type="spellEnd"/>
+      <w:r>
+        <w:t>-app/</w:t>
+      </w:r>
+      <w:proofErr w:type="spellStart"/>
+      <w:r>
+        <w:t>views</w:t>
+      </w:r>
+      <w:proofErr w:type="spellEnd"/>
+    </w:p>
+    <w:p>
+      <w:r>
+        <w:t xml:space="preserve">   </w:t>
+      </w:r>
+      <w:proofErr w:type="spellStart"/>
+      <w:proofErr w:type="gramStart"/>
+      <w:r>
+        <w:t>create</w:t>
+      </w:r>
+      <w:proofErr w:type="spellEnd"/>
+      <w:r>
+        <w:t xml:space="preserve"> :</w:t>
+      </w:r>
+      <w:proofErr w:type="gramEnd"/>
+      <w:r>
+        <w:t xml:space="preserve"> </w:t>
+      </w:r>
+      <w:proofErr w:type="spellStart"/>
+      <w:r>
+        <w:t>vizkeszlet</w:t>
+      </w:r>
+      <w:proofErr w:type="spellEnd"/>
+      <w:r>
+        <w:t>-</w:t>
+      </w:r>
+      <w:proofErr w:type="spellStart"/>
+      <w:r>
+        <w:t>gazdalkodas</w:t>
+      </w:r>
+      <w:proofErr w:type="spellEnd"/>
+      <w:r>
+        <w:t>-app/</w:t>
+      </w:r>
+      <w:proofErr w:type="spellStart"/>
+      <w:r>
+        <w:t>views</w:t>
+      </w:r>
+      <w:proofErr w:type="spellEnd"/>
+      <w:r>
+        <w:t>/</w:t>
+      </w:r>
+      <w:proofErr w:type="spellStart"/>
+      <w:r>
+        <w:t>index.pug</w:t>
+      </w:r>
+      <w:proofErr w:type="spellEnd"/>
+    </w:p>
+    <w:p>
+      <w:r>
+        <w:t xml:space="preserve">   </w:t>
+      </w:r>
+      <w:proofErr w:type="spellStart"/>
+      <w:proofErr w:type="gramStart"/>
+      <w:r>
+        <w:t>create</w:t>
+      </w:r>
+      <w:proofErr w:type="spellEnd"/>
+      <w:r>
+        <w:t xml:space="preserve"> :</w:t>
+      </w:r>
+      <w:proofErr w:type="gramEnd"/>
+      <w:r>
+        <w:t xml:space="preserve"> </w:t>
+      </w:r>
+      <w:proofErr w:type="spellStart"/>
+      <w:r>
+        <w:t>vizkeszlet</w:t>
+      </w:r>
+      <w:proofErr w:type="spellEnd"/>
+      <w:r>
+        <w:t>-</w:t>
+      </w:r>
+      <w:proofErr w:type="spellStart"/>
+      <w:r>
+        <w:t>gazdalkodas</w:t>
+      </w:r>
+      <w:proofErr w:type="spellEnd"/>
+      <w:r>
+        <w:t>-app/</w:t>
+      </w:r>
+      <w:proofErr w:type="spellStart"/>
+      <w:r>
+        <w:t>views</w:t>
+      </w:r>
+      <w:proofErr w:type="spellEnd"/>
+      <w:r>
+        <w:t>/</w:t>
+      </w:r>
+      <w:proofErr w:type="spellStart"/>
+      <w:r>
+        <w:t>layout.pug</w:t>
+      </w:r>
+      <w:proofErr w:type="spellEnd"/>
+    </w:p>
+    <w:p>
+      <w:r>
+        <w:t xml:space="preserve">   </w:t>
+      </w:r>
+      <w:proofErr w:type="spellStart"/>
+      <w:proofErr w:type="gramStart"/>
+      <w:r>
+        <w:t>create</w:t>
+      </w:r>
+      <w:proofErr w:type="spellEnd"/>
+      <w:r>
+        <w:t xml:space="preserve"> :</w:t>
+      </w:r>
+      <w:proofErr w:type="gramEnd"/>
+      <w:r>
+        <w:t xml:space="preserve"> </w:t>
+      </w:r>
+      <w:proofErr w:type="spellStart"/>
+      <w:r>
+        <w:t>vizkeszlet</w:t>
+      </w:r>
+      <w:proofErr w:type="spellEnd"/>
+      <w:r>
+        <w:t>-</w:t>
+      </w:r>
+      <w:proofErr w:type="spellStart"/>
+      <w:r>
+        <w:t>gazdalkodas</w:t>
+      </w:r>
+      <w:proofErr w:type="spellEnd"/>
+      <w:r>
+        <w:t>-app/</w:t>
+      </w:r>
+      <w:proofErr w:type="spellStart"/>
+      <w:r>
+        <w:t>views</w:t>
+      </w:r>
+      <w:proofErr w:type="spellEnd"/>
+      <w:r>
+        <w:t>/</w:t>
+      </w:r>
+      <w:proofErr w:type="spellStart"/>
+      <w:r>
+        <w:t>error.pug</w:t>
+      </w:r>
+      <w:proofErr w:type="spellEnd"/>
+    </w:p>
+    <w:p>
+      <w:r>
+        <w:t xml:space="preserve">   </w:t>
+      </w:r>
+      <w:proofErr w:type="spellStart"/>
+      <w:proofErr w:type="gramStart"/>
+      <w:r>
+        <w:t>create</w:t>
+      </w:r>
+      <w:proofErr w:type="spellEnd"/>
+      <w:r>
+        <w:t xml:space="preserve"> :</w:t>
+      </w:r>
+      <w:proofErr w:type="gramEnd"/>
+      <w:r>
+        <w:t xml:space="preserve"> </w:t>
+      </w:r>
+      <w:proofErr w:type="spellStart"/>
+      <w:r>
+        <w:t>vizkeszlet</w:t>
+      </w:r>
+      <w:proofErr w:type="spellEnd"/>
+      <w:r>
+        <w:t>-</w:t>
+      </w:r>
+      <w:proofErr w:type="spellStart"/>
+      <w:r>
+        <w:t>gazdalkodas</w:t>
+      </w:r>
+      <w:proofErr w:type="spellEnd"/>
+      <w:r>
+        <w:t>-app/</w:t>
+      </w:r>
+      <w:proofErr w:type="spellStart"/>
+      <w:r>
+        <w:t>bin</w:t>
+      </w:r>
+      <w:proofErr w:type="spellEnd"/>
+    </w:p>
+    <w:p>
+      <w:r>
+        <w:t xml:space="preserve">   </w:t>
+      </w:r>
+      <w:proofErr w:type="spellStart"/>
+      <w:proofErr w:type="gramStart"/>
+      <w:r>
+        <w:t>create</w:t>
+      </w:r>
+      <w:proofErr w:type="spellEnd"/>
+      <w:r>
+        <w:t xml:space="preserve"> :</w:t>
+      </w:r>
+      <w:proofErr w:type="gramEnd"/>
+      <w:r>
+        <w:t xml:space="preserve"> </w:t>
+      </w:r>
+      <w:proofErr w:type="spellStart"/>
+      <w:r>
+        <w:t>vizkeszlet</w:t>
+      </w:r>
+      <w:proofErr w:type="spellEnd"/>
+      <w:r>
+        <w:t>-</w:t>
+      </w:r>
+      <w:proofErr w:type="spellStart"/>
+      <w:r>
+        <w:t>gazdalkodas</w:t>
+      </w:r>
+      <w:proofErr w:type="spellEnd"/>
+      <w:r>
+        <w:t>-app/</w:t>
+      </w:r>
+      <w:proofErr w:type="spellStart"/>
+      <w:r>
+        <w:t>bin</w:t>
+      </w:r>
+      <w:proofErr w:type="spellEnd"/>
+      <w:r>
+        <w:t>/</w:t>
+      </w:r>
+      <w:proofErr w:type="spellStart"/>
+      <w:r>
+        <w:t>www</w:t>
+      </w:r>
+      <w:proofErr w:type="spellEnd"/>
+    </w:p>
+    <w:p>
+      <w:r>
+        <w:t xml:space="preserve">   </w:t>
+      </w:r>
+      <w:proofErr w:type="spellStart"/>
+      <w:proofErr w:type="gramStart"/>
+      <w:r>
+        <w:t>create</w:t>
+      </w:r>
+      <w:proofErr w:type="spellEnd"/>
+      <w:r>
+        <w:t xml:space="preserve"> :</w:t>
+      </w:r>
+      <w:proofErr w:type="gramEnd"/>
+      <w:r>
+        <w:t xml:space="preserve"> </w:t>
+      </w:r>
+      <w:proofErr w:type="spellStart"/>
+      <w:r>
+        <w:t>vizkeszlet</w:t>
+      </w:r>
+      <w:proofErr w:type="spellEnd"/>
+      <w:r>
+        <w:t>-</w:t>
+      </w:r>
+      <w:proofErr w:type="spellStart"/>
+      <w:r>
+        <w:t>gazdalkodas</w:t>
+      </w:r>
+      <w:proofErr w:type="spellEnd"/>
+      <w:r>
+        <w:t>-app/</w:t>
+      </w:r>
+      <w:proofErr w:type="spellStart"/>
+      <w:r>
+        <w:t>public</w:t>
+      </w:r>
+      <w:proofErr w:type="spellEnd"/>
+      <w:r>
+        <w:t>/</w:t>
+      </w:r>
+      <w:proofErr w:type="spellStart"/>
+      <w:r>
+        <w:t>images</w:t>
+      </w:r>
+      <w:proofErr w:type="spellEnd"/>
+    </w:p>
+    <w:p>
+      <w:r>
+        <w:t xml:space="preserve">   </w:t>
+      </w:r>
+      <w:proofErr w:type="spellStart"/>
+      <w:proofErr w:type="gramStart"/>
+      <w:r>
+        <w:t>create</w:t>
+      </w:r>
+      <w:proofErr w:type="spellEnd"/>
+      <w:r>
+        <w:t xml:space="preserve"> :</w:t>
+      </w:r>
+      <w:proofErr w:type="gramEnd"/>
+      <w:r>
+        <w:t xml:space="preserve"> </w:t>
+      </w:r>
+      <w:proofErr w:type="spellStart"/>
+      <w:r>
+        <w:t>vizkeszlet</w:t>
+      </w:r>
+      <w:proofErr w:type="spellEnd"/>
+      <w:r>
+        <w:t>-</w:t>
+      </w:r>
+      <w:proofErr w:type="spellStart"/>
+      <w:r>
+        <w:t>gazdalkodas</w:t>
+      </w:r>
+      <w:proofErr w:type="spellEnd"/>
+      <w:r>
+        <w:t>-app/</w:t>
+      </w:r>
+      <w:proofErr w:type="spellStart"/>
+      <w:r>
+        <w:t>public</w:t>
+      </w:r>
+      <w:proofErr w:type="spellEnd"/>
+      <w:r>
+        <w:t>/</w:t>
+      </w:r>
+      <w:proofErr w:type="spellStart"/>
+      <w:r>
+        <w:t>javascripts</w:t>
+      </w:r>
+      <w:proofErr w:type="spellEnd"/>
+    </w:p>
+    <w:p>
+      <w:r>
+        <w:t xml:space="preserve">   </w:t>
+      </w:r>
+      <w:proofErr w:type="spellStart"/>
+      <w:proofErr w:type="gramStart"/>
+      <w:r>
+        <w:t>create</w:t>
+      </w:r>
+      <w:proofErr w:type="spellEnd"/>
+      <w:r>
+        <w:t xml:space="preserve"> :</w:t>
+      </w:r>
+      <w:proofErr w:type="gramEnd"/>
+      <w:r>
+        <w:t xml:space="preserve"> </w:t>
+      </w:r>
+      <w:proofErr w:type="spellStart"/>
+      <w:r>
+        <w:t>vizkeszlet</w:t>
+      </w:r>
+      <w:proofErr w:type="spellEnd"/>
+      <w:r>
+        <w:t>-</w:t>
+      </w:r>
+      <w:proofErr w:type="spellStart"/>
+      <w:r>
+        <w:t>gazdalkodas</w:t>
+      </w:r>
+      <w:proofErr w:type="spellEnd"/>
+      <w:r>
+        <w:t>-app/</w:t>
+      </w:r>
+      <w:proofErr w:type="spellStart"/>
+      <w:r>
+        <w:t>public</w:t>
+      </w:r>
+      <w:proofErr w:type="spellEnd"/>
+      <w:r>
+        <w:t>/</w:t>
+      </w:r>
+      <w:proofErr w:type="spellStart"/>
+      <w:r>
+        <w:t>stylesheets</w:t>
+      </w:r>
+      <w:proofErr w:type="spellEnd"/>
+    </w:p>
+    <w:p>
+      <w:r>
+        <w:t xml:space="preserve">   </w:t>
+      </w:r>
+      <w:proofErr w:type="spellStart"/>
+      <w:proofErr w:type="gramStart"/>
+      <w:r>
+        <w:t>create</w:t>
+      </w:r>
+      <w:proofErr w:type="spellEnd"/>
+      <w:r>
+        <w:t xml:space="preserve"> :</w:t>
+      </w:r>
+      <w:proofErr w:type="gramEnd"/>
+      <w:r>
+        <w:t xml:space="preserve"> </w:t>
+      </w:r>
+      <w:proofErr w:type="spellStart"/>
+      <w:r>
+        <w:t>vizkeszlet</w:t>
+      </w:r>
+      <w:proofErr w:type="spellEnd"/>
+      <w:r>
+        <w:t>-</w:t>
+      </w:r>
+      <w:proofErr w:type="spellStart"/>
+      <w:r>
+        <w:t>gazdalkodas</w:t>
+      </w:r>
+      <w:proofErr w:type="spellEnd"/>
+      <w:r>
+        <w:t>-app/</w:t>
+      </w:r>
+      <w:proofErr w:type="spellStart"/>
+      <w:r>
+        <w:t>public</w:t>
+      </w:r>
+      <w:proofErr w:type="spellEnd"/>
+      <w:r>
+        <w:t>/</w:t>
+      </w:r>
+      <w:proofErr w:type="spellStart"/>
+      <w:r>
+        <w:t>stylesheets</w:t>
+      </w:r>
+      <w:proofErr w:type="spellEnd"/>
+      <w:r>
+        <w:t>/</w:t>
+      </w:r>
+      <w:proofErr w:type="spellStart"/>
+      <w:r>
+        <w:t>style.sass</w:t>
+      </w:r>
+      <w:proofErr w:type="spellEnd"/>
     </w:p>
     <w:p/>
     <w:p>
       <w:r>
-        <w:t xml:space="preserve">   install dependencies:</w:t>
-      </w:r>
-    </w:p>
-    <w:p>
-      <w:r>
-        <w:t xml:space="preserve">     &gt; cd vizkeszlet-gazdalkodas-app &amp;&amp; npm install</w:t>
-      </w:r>
+        <w:t xml:space="preserve">   </w:t>
+      </w:r>
+      <w:proofErr w:type="spellStart"/>
+      <w:r>
+        <w:t>install</w:t>
+      </w:r>
+      <w:proofErr w:type="spellEnd"/>
+      <w:r>
+        <w:t xml:space="preserve"> </w:t>
+      </w:r>
+      <w:proofErr w:type="spellStart"/>
+      <w:r>
+        <w:t>dependencies</w:t>
+      </w:r>
+      <w:proofErr w:type="spellEnd"/>
+      <w:r>
+        <w:t>:</w:t>
+      </w:r>
+    </w:p>
+    <w:p>
+      <w:r>
+        <w:t xml:space="preserve">     &gt; cd </w:t>
+      </w:r>
+      <w:proofErr w:type="spellStart"/>
+      <w:r>
+        <w:t>vizkeszlet</w:t>
+      </w:r>
+      <w:proofErr w:type="spellEnd"/>
+      <w:r>
+        <w:t>-</w:t>
+      </w:r>
+      <w:proofErr w:type="spellStart"/>
+      <w:r>
+        <w:t>gazdalkodas</w:t>
+      </w:r>
+      <w:proofErr w:type="spellEnd"/>
+      <w:r>
+        <w:t xml:space="preserve">-app &amp;&amp; </w:t>
+      </w:r>
+      <w:proofErr w:type="spellStart"/>
+      <w:r>
+        <w:t>npm</w:t>
+      </w:r>
+      <w:proofErr w:type="spellEnd"/>
+      <w:r>
+        <w:t xml:space="preserve"> </w:t>
+      </w:r>
+      <w:proofErr w:type="spellStart"/>
+      <w:r>
+        <w:t>install</w:t>
+      </w:r>
+      <w:proofErr w:type="spellEnd"/>
     </w:p>
     <w:p/>
     <w:p>
       <w:r>
-        <w:t xml:space="preserve">   run the app:</w:t>
-      </w:r>
-    </w:p>
-    <w:p>
-      <w:r>
-        <w:t xml:space="preserve">     &gt; SET DEBUG=vizkeszlet-gazdalkodas-app:* &amp; npm start</w:t>
+        <w:t xml:space="preserve">   </w:t>
+      </w:r>
+      <w:proofErr w:type="spellStart"/>
+      <w:r>
+        <w:t>run</w:t>
+      </w:r>
+      <w:proofErr w:type="spellEnd"/>
+      <w:r>
+        <w:t xml:space="preserve"> </w:t>
+      </w:r>
+      <w:proofErr w:type="spellStart"/>
+      <w:r>
+        <w:t>the</w:t>
+      </w:r>
+      <w:proofErr w:type="spellEnd"/>
+      <w:r>
+        <w:t xml:space="preserve"> app:</w:t>
+      </w:r>
+    </w:p>
+    <w:p>
+      <w:r>
+        <w:t xml:space="preserve">     &gt; SET DEBUG=</w:t>
+      </w:r>
+      <w:proofErr w:type="spellStart"/>
+      <w:r>
+        <w:t>vizkeszlet</w:t>
+      </w:r>
+      <w:proofErr w:type="spellEnd"/>
+      <w:r>
+        <w:t>-</w:t>
+      </w:r>
+      <w:proofErr w:type="spellStart"/>
+      <w:r>
+        <w:t>gazdalkodas</w:t>
+      </w:r>
+      <w:proofErr w:type="spellEnd"/>
+      <w:r>
+        <w:t>-</w:t>
+      </w:r>
+      <w:proofErr w:type="gramStart"/>
+      <w:r>
+        <w:t>app:*</w:t>
+      </w:r>
+      <w:proofErr w:type="gramEnd"/>
+      <w:r>
+        <w:t xml:space="preserve"> &amp; </w:t>
+      </w:r>
+      <w:proofErr w:type="spellStart"/>
+      <w:r>
+        <w:t>npm</w:t>
+      </w:r>
+      <w:proofErr w:type="spellEnd"/>
+      <w:r>
+        <w:t xml:space="preserve"> start</w:t>
       </w:r>
     </w:p>
     <w:p/>
@@ -886,7 +2320,15 @@
     </w:p>
     <w:p>
       <w:r>
-        <w:t>CSS forrás: SASS alapokon, scss kiterjesztésű fájlokkal</w:t>
+        <w:t xml:space="preserve">CSS forrás: SASS alapokon, </w:t>
+      </w:r>
+      <w:proofErr w:type="spellStart"/>
+      <w:r>
+        <w:t>scss</w:t>
+      </w:r>
+      <w:proofErr w:type="spellEnd"/>
+      <w:r>
+        <w:t xml:space="preserve"> kiterjesztésű fájlokkal</w:t>
       </w:r>
     </w:p>
     <w:p>
@@ -943,7 +2385,95 @@
           <w:szCs w:val="20"/>
           <w:lang w:eastAsia="hu-HU"/>
         </w:rPr>
-        <w:t xml:space="preserve">$ npm install --save mssql </w:t>
+        <w:t xml:space="preserve">$ </w:t>
+      </w:r>
+      <w:proofErr w:type="spellStart"/>
+      <w:r>
+        <w:rPr>
+          <w:rFonts w:ascii="Consolas" w:eastAsia="Times New Roman" w:hAnsi="Consolas" w:cs="Courier New"/>
+          <w:color w:val="333333"/>
+          <w:sz w:val="20"/>
+          <w:szCs w:val="20"/>
+          <w:lang w:eastAsia="hu-HU"/>
+        </w:rPr>
+        <w:t>npm</w:t>
+      </w:r>
+      <w:proofErr w:type="spellEnd"/>
+      <w:r>
+        <w:rPr>
+          <w:rFonts w:ascii="Consolas" w:eastAsia="Times New Roman" w:hAnsi="Consolas" w:cs="Courier New"/>
+          <w:color w:val="333333"/>
+          <w:sz w:val="20"/>
+          <w:szCs w:val="20"/>
+          <w:lang w:eastAsia="hu-HU"/>
+        </w:rPr>
+        <w:t xml:space="preserve"> </w:t>
+      </w:r>
+      <w:proofErr w:type="spellStart"/>
+      <w:r>
+        <w:rPr>
+          <w:rFonts w:ascii="Consolas" w:eastAsia="Times New Roman" w:hAnsi="Consolas" w:cs="Courier New"/>
+          <w:color w:val="333333"/>
+          <w:sz w:val="20"/>
+          <w:szCs w:val="20"/>
+          <w:lang w:eastAsia="hu-HU"/>
+        </w:rPr>
+        <w:t>install</w:t>
+      </w:r>
+      <w:proofErr w:type="spellEnd"/>
+      <w:r>
+        <w:rPr>
+          <w:rFonts w:ascii="Consolas" w:eastAsia="Times New Roman" w:hAnsi="Consolas" w:cs="Courier New"/>
+          <w:color w:val="333333"/>
+          <w:sz w:val="20"/>
+          <w:szCs w:val="20"/>
+          <w:lang w:eastAsia="hu-HU"/>
+        </w:rPr>
+        <w:t xml:space="preserve"> --</w:t>
+      </w:r>
+      <w:proofErr w:type="spellStart"/>
+      <w:r>
+        <w:rPr>
+          <w:rFonts w:ascii="Consolas" w:eastAsia="Times New Roman" w:hAnsi="Consolas" w:cs="Courier New"/>
+          <w:color w:val="333333"/>
+          <w:sz w:val="20"/>
+          <w:szCs w:val="20"/>
+          <w:lang w:eastAsia="hu-HU"/>
+        </w:rPr>
+        <w:t>save</w:t>
+      </w:r>
+      <w:proofErr w:type="spellEnd"/>
+      <w:r>
+        <w:rPr>
+          <w:rFonts w:ascii="Consolas" w:eastAsia="Times New Roman" w:hAnsi="Consolas" w:cs="Courier New"/>
+          <w:color w:val="333333"/>
+          <w:sz w:val="20"/>
+          <w:szCs w:val="20"/>
+          <w:lang w:eastAsia="hu-HU"/>
+        </w:rPr>
+        <w:t xml:space="preserve"> </w:t>
+      </w:r>
+      <w:proofErr w:type="spellStart"/>
+      <w:r>
+        <w:rPr>
+          <w:rFonts w:ascii="Consolas" w:eastAsia="Times New Roman" w:hAnsi="Consolas" w:cs="Courier New"/>
+          <w:color w:val="333333"/>
+          <w:sz w:val="20"/>
+          <w:szCs w:val="20"/>
+          <w:lang w:eastAsia="hu-HU"/>
+        </w:rPr>
+        <w:t>mssql</w:t>
+      </w:r>
+      <w:proofErr w:type="spellEnd"/>
+      <w:r>
+        <w:rPr>
+          <w:rFonts w:ascii="Consolas" w:eastAsia="Times New Roman" w:hAnsi="Consolas" w:cs="Courier New"/>
+          <w:color w:val="333333"/>
+          <w:sz w:val="20"/>
+          <w:szCs w:val="20"/>
+          <w:lang w:eastAsia="hu-HU"/>
+        </w:rPr>
+        <w:t xml:space="preserve"> </w:t>
       </w:r>
     </w:p>
     <w:p>
@@ -969,7 +2499,21 @@
         <w:rPr>
           <w:highlight w:val="darkGray"/>
         </w:rPr>
-        <w:t>ESRI Javascript API</w:t>
+        <w:t xml:space="preserve">ESRI </w:t>
+      </w:r>
+      <w:proofErr w:type="spellStart"/>
+      <w:r>
+        <w:rPr>
+          <w:highlight w:val="darkGray"/>
+        </w:rPr>
+        <w:t>Javascript</w:t>
+      </w:r>
+      <w:proofErr w:type="spellEnd"/>
+      <w:r>
+        <w:rPr>
+          <w:highlight w:val="darkGray"/>
+        </w:rPr>
+        <w:t xml:space="preserve"> API</w:t>
       </w:r>
     </w:p>
     <w:p>
@@ -1099,7 +2643,7 @@
 </file>
 
 <file path=word/numbering.xml><?xml version="1.0" encoding="utf-8"?>
-<w:numbering xmlns:wpc="http://schemas.microsoft.com/office/word/2010/wordprocessingCanvas" xmlns:mc="http://schemas.openxmlformats.org/markup-compatibility/2006" xmlns:o="urn:schemas-microsoft-com:office:office" xmlns:r="http://schemas.openxmlformats.org/officeDocument/2006/relationships" xmlns:m="http://schemas.openxmlformats.org/officeDocument/2006/math" xmlns:v="urn:schemas-microsoft-com:vml" xmlns:wp14="http://schemas.microsoft.com/office/word/2010/wordprocessingDrawing" xmlns:wp="http://schemas.openxmlformats.org/drawingml/2006/wordprocessingDrawing" xmlns:w10="urn:schemas-microsoft-com:office:word" xmlns:w="http://schemas.openxmlformats.org/wordprocessingml/2006/main" xmlns:w14="http://schemas.microsoft.com/office/word/2010/wordml" xmlns:w15="http://schemas.microsoft.com/office/word/2012/wordml" xmlns:wpg="http://schemas.microsoft.com/office/word/2010/wordprocessingGroup" xmlns:wpi="http://schemas.microsoft.com/office/word/2010/wordprocessingInk" xmlns:wne="http://schemas.microsoft.com/office/word/2006/wordml" xmlns:wps="http://schemas.microsoft.com/office/word/2010/wordprocessingShape" mc:Ignorable="w14 w15 wp14">
+<w:numbering xmlns:wpc="http://schemas.microsoft.com/office/word/2010/wordprocessingCanvas" xmlns:cx="http://schemas.microsoft.com/office/drawing/2014/chartex" xmlns:cx1="http://schemas.microsoft.com/office/drawing/2015/9/8/chartex" xmlns:cx2="http://schemas.microsoft.com/office/drawing/2015/10/21/chartex" xmlns:cx3="http://schemas.microsoft.com/office/drawing/2016/5/9/chartex" xmlns:cx4="http://schemas.microsoft.com/office/drawing/2016/5/10/chartex" xmlns:cx5="http://schemas.microsoft.com/office/drawing/2016/5/11/chartex" xmlns:cx6="http://schemas.microsoft.com/office/drawing/2016/5/12/chartex" xmlns:cx7="http://schemas.microsoft.com/office/drawing/2016/5/13/chartex" xmlns:cx8="http://schemas.microsoft.com/office/drawing/2016/5/14/chartex" xmlns:mc="http://schemas.openxmlformats.org/markup-compatibility/2006" xmlns:aink="http://schemas.microsoft.com/office/drawing/2016/ink" xmlns:am3d="http://schemas.microsoft.com/office/drawing/2017/model3d" xmlns:o="urn:schemas-microsoft-com:office:office" xmlns:r="http://schemas.openxmlformats.org/officeDocument/2006/relationships" xmlns:m="http://schemas.openxmlformats.org/officeDocument/2006/math" xmlns:v="urn:schemas-microsoft-com:vml" xmlns:wp14="http://schemas.microsoft.com/office/word/2010/wordprocessingDrawing" xmlns:wp="http://schemas.openxmlformats.org/drawingml/2006/wordprocessingDrawing" xmlns:w10="urn:schemas-microsoft-com:office:word" xmlns:w="http://schemas.openxmlformats.org/wordprocessingml/2006/main" xmlns:w14="http://schemas.microsoft.com/office/word/2010/wordml" xmlns:w15="http://schemas.microsoft.com/office/word/2012/wordml" xmlns:w16cid="http://schemas.microsoft.com/office/word/2016/wordml/cid" xmlns:w16se="http://schemas.microsoft.com/office/word/2015/wordml/symex" xmlns:wpg="http://schemas.microsoft.com/office/word/2010/wordprocessingGroup" xmlns:wpi="http://schemas.microsoft.com/office/word/2010/wordprocessingInk" xmlns:wne="http://schemas.microsoft.com/office/word/2006/wordml" xmlns:wps="http://schemas.microsoft.com/office/word/2010/wordprocessingShape" mc:Ignorable="w14 w15 w16se w16cid wp14">
   <w:abstractNum w:abstractNumId="0" w15:restartNumberingAfterBreak="0">
     <w:nsid w:val="0C0547A3"/>
     <w:multiLevelType w:val="hybridMultilevel"/>
@@ -1220,7 +2764,7 @@
 </file>
 
 <file path=word/styles.xml><?xml version="1.0" encoding="utf-8"?>
-<w:styles xmlns:mc="http://schemas.openxmlformats.org/markup-compatibility/2006" xmlns:r="http://schemas.openxmlformats.org/officeDocument/2006/relationships" xmlns:w="http://schemas.openxmlformats.org/wordprocessingml/2006/main" xmlns:w14="http://schemas.microsoft.com/office/word/2010/wordml" xmlns:w15="http://schemas.microsoft.com/office/word/2012/wordml" mc:Ignorable="w14 w15">
+<w:styles xmlns:mc="http://schemas.openxmlformats.org/markup-compatibility/2006" xmlns:r="http://schemas.openxmlformats.org/officeDocument/2006/relationships" xmlns:w="http://schemas.openxmlformats.org/wordprocessingml/2006/main" xmlns:w14="http://schemas.microsoft.com/office/word/2010/wordml" xmlns:w15="http://schemas.microsoft.com/office/word/2012/wordml" xmlns:w16cid="http://schemas.microsoft.com/office/word/2016/wordml/cid" xmlns:w16se="http://schemas.microsoft.com/office/word/2015/wordml/symex" mc:Ignorable="w14 w15 w16se w16cid">
   <w:docDefaults>
     <w:rPrDefault>
       <w:rPr>
@@ -1236,7 +2780,7 @@
       </w:pPr>
     </w:pPrDefault>
   </w:docDefaults>
-  <w:latentStyles w:defLockedState="0" w:defUIPriority="99" w:defSemiHidden="0" w:defUnhideWhenUsed="0" w:defQFormat="0" w:count="371">
+  <w:latentStyles w:defLockedState="0" w:defUIPriority="99" w:defSemiHidden="0" w:defUnhideWhenUsed="0" w:defQFormat="0" w:count="375">
     <w:lsdException w:name="Normal" w:uiPriority="0" w:qFormat="1"/>
     <w:lsdException w:name="heading 1" w:uiPriority="9" w:qFormat="1"/>
     <w:lsdException w:name="heading 2" w:semiHidden="1" w:uiPriority="9" w:unhideWhenUsed="1" w:qFormat="1"/>
@@ -1342,7 +2886,6 @@
     <w:lsdException w:name="HTML Sample" w:semiHidden="1" w:unhideWhenUsed="1"/>
     <w:lsdException w:name="HTML Typewriter" w:semiHidden="1" w:unhideWhenUsed="1"/>
     <w:lsdException w:name="HTML Variable" w:semiHidden="1" w:unhideWhenUsed="1"/>
-    <w:lsdException w:name="Normal Table" w:semiHidden="1" w:unhideWhenUsed="1"/>
     <w:lsdException w:name="annotation subject" w:semiHidden="1" w:unhideWhenUsed="1"/>
     <w:lsdException w:name="No List" w:semiHidden="1" w:unhideWhenUsed="1"/>
     <w:lsdException w:name="Outline List 1" w:semiHidden="1" w:unhideWhenUsed="1"/>
@@ -1386,10 +2929,8 @@
     <w:lsdException w:name="Table Elegant" w:semiHidden="1" w:unhideWhenUsed="1"/>
     <w:lsdException w:name="Table Professional" w:semiHidden="1" w:unhideWhenUsed="1"/>
     <w:lsdException w:name="Table Subtle 1" w:semiHidden="1" w:unhideWhenUsed="1"/>
-    <w:lsdException w:name="Table Subtle 2" w:semiHidden="1" w:unhideWhenUsed="1"/>
     <w:lsdException w:name="Table Web 1" w:semiHidden="1" w:unhideWhenUsed="1"/>
     <w:lsdException w:name="Table Web 2" w:semiHidden="1" w:unhideWhenUsed="1"/>
-    <w:lsdException w:name="Table Web 3" w:semiHidden="1" w:unhideWhenUsed="1"/>
     <w:lsdException w:name="Balloon Text" w:semiHidden="1" w:unhideWhenUsed="1"/>
     <w:lsdException w:name="Table Grid" w:uiPriority="39"/>
     <w:lsdException w:name="Table Theme" w:semiHidden="1" w:unhideWhenUsed="1"/>
@@ -1608,6 +3149,10 @@
     <w:lsdException w:name="List Table 5 Dark Accent 6" w:uiPriority="50"/>
     <w:lsdException w:name="List Table 6 Colorful Accent 6" w:uiPriority="51"/>
     <w:lsdException w:name="List Table 7 Colorful Accent 6" w:uiPriority="52"/>
+    <w:lsdException w:name="Mention" w:semiHidden="1" w:unhideWhenUsed="1"/>
+    <w:lsdException w:name="Smart Hyperlink" w:semiHidden="1" w:unhideWhenUsed="1"/>
+    <w:lsdException w:name="Hashtag" w:semiHidden="1" w:unhideWhenUsed="1"/>
+    <w:lsdException w:name="Unresolved Mention" w:semiHidden="1" w:unhideWhenUsed="1"/>
   </w:latentStyles>
   <w:style w:type="paragraph" w:default="1" w:styleId="Norml">
     <w:name w:val="Normal"/>

</xml_diff>

<commit_message>
belépés middleware minde routra, vízkészlet változás lekérdezés
</commit_message>
<xml_diff>
--- a/Doc/Programleírás - fejlesztői.docx
+++ b/Doc/Programleírás - fejlesztői.docx
@@ -5,6 +5,40 @@
     <w:p>
       <w:pPr>
         <w:pStyle w:val="Cmsor1"/>
+        <w:numPr>
+          <w:ilvl w:val="0"/>
+          <w:numId w:val="3"/>
+        </w:numPr>
+      </w:pPr>
+      <w:r>
+        <w:t>Futtató környezet telepítés</w:t>
+      </w:r>
+    </w:p>
+    <w:p>
+      <w:pPr>
+        <w:pStyle w:val="Listaszerbekezds"/>
+      </w:pPr>
+      <w:r>
+        <w:t>MSSQL szerver</w:t>
+      </w:r>
+    </w:p>
+    <w:p>
+      <w:pPr>
+        <w:pStyle w:val="Listaszerbekezds"/>
+      </w:pPr>
+      <w:proofErr w:type="spellStart"/>
+      <w:r>
+        <w:t>NodeJS</w:t>
+      </w:r>
+      <w:proofErr w:type="spellEnd"/>
+    </w:p>
+    <w:p>
+      <w:pPr>
+        <w:pStyle w:val="Cmsor1"/>
+        <w:numPr>
+          <w:ilvl w:val="0"/>
+          <w:numId w:val="3"/>
+        </w:numPr>
       </w:pPr>
       <w:r>
         <w:t>Adatbetöltés</w:t>
@@ -12,10 +46,10 @@
     </w:p>
     <w:p>
       <w:pPr>
-        <w:pStyle w:val="Cmsor1"/>
-      </w:pPr>
-      <w:r>
-        <w:t>Modell eredmény adatok betöltése</w:t>
+        <w:pStyle w:val="Cmsor2"/>
+      </w:pPr>
+      <w:r>
+        <w:t>Igazgatóság</w:t>
       </w:r>
     </w:p>
     <w:p>
@@ -23,6 +57,233 @@
         <w:jc w:val="both"/>
       </w:pPr>
       <w:r>
+        <w:t xml:space="preserve">Az igazgatóságok az adatbázisban rögzített, nem módosítható rekordok. A rendszer futtatása során </w:t>
+      </w:r>
+      <w:r>
+        <w:rPr>
+          <w:highlight w:val="yellow"/>
+        </w:rPr>
+        <w:t>várhatóan nincs szükség</w:t>
+      </w:r>
+      <w:r>
+        <w:t xml:space="preserve"> a felvett igazgatóságok módosítására.</w:t>
+      </w:r>
+    </w:p>
+    <w:p>
+      <w:pPr>
+        <w:pStyle w:val="Cmsor2"/>
+      </w:pPr>
+      <w:r>
+        <w:t>Vízfolyás</w:t>
+      </w:r>
+      <w:r>
+        <w:t xml:space="preserve"> adatok</w:t>
+      </w:r>
+    </w:p>
+    <w:p>
+      <w:pPr>
+        <w:pStyle w:val="Cmsor3"/>
+      </w:pPr>
+      <w:r>
+        <w:t>Vízfolyás</w:t>
+      </w:r>
+    </w:p>
+    <w:p>
+      <w:pPr>
+        <w:jc w:val="both"/>
+      </w:pPr>
+      <w:r>
+        <w:t>Vízfolyást felvenni, módosítani a Vízfolyások oldalon lehetséges. Új vízfolyás mentésekor meg kell adni az Igazgatóságot és a Megnevezés tulajdonságokat.</w:t>
+      </w:r>
+    </w:p>
+    <w:p>
+      <w:pPr>
+        <w:pStyle w:val="Cmsor3"/>
+      </w:pPr>
+      <w:proofErr w:type="spellStart"/>
+      <w:r>
+        <w:t>Reach</w:t>
+      </w:r>
+      <w:proofErr w:type="spellEnd"/>
+    </w:p>
+    <w:p>
+      <w:r>
+        <w:rPr>
+          <w:highlight w:val="yellow"/>
+        </w:rPr>
+        <w:t xml:space="preserve">Egy vízfolyáshoz elágazó modell esetén </w:t>
+      </w:r>
+      <w:proofErr w:type="spellStart"/>
+      <w:r>
+        <w:rPr>
+          <w:highlight w:val="yellow"/>
+        </w:rPr>
+        <w:t>Reach</w:t>
+      </w:r>
+      <w:proofErr w:type="spellEnd"/>
+      <w:r>
+        <w:rPr>
+          <w:highlight w:val="yellow"/>
+        </w:rPr>
+        <w:t>-ek vehetők fel. Ezekre a további adatok betöltése is külön kezelendő, mert a DSS fájlokban is külön kérdezhetők le az adataik.</w:t>
+      </w:r>
+    </w:p>
+    <w:p>
+      <w:pPr>
+        <w:pStyle w:val="Cmsor3"/>
+      </w:pPr>
+      <w:r>
+        <w:t>Profil</w:t>
+      </w:r>
+    </w:p>
+    <w:p>
+      <w:pPr>
+        <w:jc w:val="both"/>
+      </w:pPr>
+      <w:r>
+        <w:t xml:space="preserve">Egy már létező vízfolyáshoz lehetőség van profil adatok betöltésére. </w:t>
+      </w:r>
+      <w:r>
+        <w:t>Az így betölthető</w:t>
+      </w:r>
+      <w:r>
+        <w:t xml:space="preserve"> profil megnevezések szolgáltatják az alapját a HEC-RAS modellezésből kinyerhető adatok helyhez kapcsolásának</w:t>
+      </w:r>
+      <w:r>
+        <w:t>.</w:t>
+      </w:r>
+    </w:p>
+    <w:p>
+      <w:pPr>
+        <w:jc w:val="both"/>
+      </w:pPr>
+      <w:r>
+        <w:t>Profil adat betöltés történik egyéb profilhoz köthető adatok betöltésekor, ha az érintett profil még nem szerepel vízfolyás profiljai között.</w:t>
+      </w:r>
+    </w:p>
+    <w:p>
+      <w:pPr>
+        <w:jc w:val="both"/>
+      </w:pPr>
+      <w:r>
+        <w:t>A betöltéskor a profil megnevezése, ami méterben megadott érték, egy tizedes értékkel kerül be az adatbázisba. Duplikált profil betöltés nem lehetséges.</w:t>
+      </w:r>
+    </w:p>
+    <w:p>
+      <w:pPr>
+        <w:jc w:val="both"/>
+      </w:pPr>
+      <w:r>
+        <w:t xml:space="preserve">Egy profil adatokat tartalmazó fájlnak a profil </w:t>
+      </w:r>
+      <w:proofErr w:type="gramStart"/>
+      <w:r>
+        <w:t>megnevezéseket ’</w:t>
+      </w:r>
+      <w:proofErr w:type="gramEnd"/>
+      <w:r>
+        <w:t>;’-vel elválasztva kell tartalmaznia a következő módon:</w:t>
+      </w:r>
+    </w:p>
+    <w:p>
+      <w:pPr>
+        <w:jc w:val="both"/>
+      </w:pPr>
+      <w:r>
+        <w:t>120768.703125;120533.0;119695.0;119510.0;119166.796875;118174.8984375;117441.296875;117040.796875;116699.8984375;116428.8984375;116102.703125;115289.1015625;114789.203125;114366.6015625;114137.796875;113792.203125;113407.1015625;113127.8984375;112768.6015625;112208.1015625;111832.203125;111620.296875;111048.1015625;110754.8984375;110431.5;110184.5</w:t>
+      </w:r>
+    </w:p>
+    <w:p>
+      <w:r>
+        <w:rPr>
+          <w:highlight w:val="yellow"/>
+        </w:rPr>
+        <w:t>A</w:t>
+      </w:r>
+      <w:r>
+        <w:rPr>
+          <w:highlight w:val="yellow"/>
+        </w:rPr>
+        <w:t xml:space="preserve"> profiloknál majd ki kell találni valamit a </w:t>
+      </w:r>
+      <w:proofErr w:type="spellStart"/>
+      <w:r>
+        <w:rPr>
+          <w:highlight w:val="yellow"/>
+        </w:rPr>
+        <w:t>lekérdezésekkor</w:t>
+      </w:r>
+      <w:proofErr w:type="spellEnd"/>
+      <w:r>
+        <w:rPr>
+          <w:highlight w:val="yellow"/>
+        </w:rPr>
+        <w:t>, mert a különböző adat exportoknál különböző tizedes hosszban jelenik meg az adat</w:t>
+      </w:r>
+      <w:r>
+        <w:rPr>
+          <w:highlight w:val="yellow"/>
+        </w:rPr>
+        <w:t xml:space="preserve">. Jelenleg a </w:t>
+      </w:r>
+      <w:r>
+        <w:rPr>
+          <w:highlight w:val="yellow"/>
+        </w:rPr>
+        <w:t>profil adatokat tartalmazó összehasonlításoknál 1</w:t>
+      </w:r>
+      <w:r>
+        <w:rPr>
+          <w:highlight w:val="yellow"/>
+        </w:rPr>
+        <w:t xml:space="preserve"> </w:t>
+      </w:r>
+      <w:r>
+        <w:rPr>
+          <w:highlight w:val="yellow"/>
+        </w:rPr>
+        <w:t>tizedesre kerekítés van</w:t>
+      </w:r>
+      <w:r>
+        <w:rPr>
+          <w:highlight w:val="yellow"/>
+        </w:rPr>
+        <w:t>, MERT A LOCATION ÉS A TIME TÍPUSÚ ADATOKNÁL ELTÉRŐ A PROFIL ÁBRÁZOLÁSA</w:t>
+      </w:r>
+      <w:r>
+        <w:rPr>
+          <w:highlight w:val="yellow"/>
+        </w:rPr>
+        <w:t xml:space="preserve"> a DSS fájlokban</w:t>
+      </w:r>
+      <w:r>
+        <w:rPr>
+          <w:highlight w:val="yellow"/>
+        </w:rPr>
+        <w:t>!</w:t>
+      </w:r>
+    </w:p>
+    <w:p>
+      <w:pPr>
+        <w:pStyle w:val="Cmsor2"/>
+      </w:pPr>
+      <w:r>
+        <w:t>Modellezés</w:t>
+      </w:r>
+    </w:p>
+    <w:p>
+      <w:pPr>
+        <w:pStyle w:val="Cmsor2"/>
+      </w:pPr>
+      <w:r>
+        <w:t>Modellezés eredmény</w:t>
+      </w:r>
+    </w:p>
+    <w:p>
+      <w:pPr>
+        <w:jc w:val="both"/>
+      </w:pPr>
+      <w:r>
         <w:t xml:space="preserve">A </w:t>
       </w:r>
       <w:proofErr w:type="gramStart"/>
@@ -76,231 +337,130 @@
       </w:r>
       <w:proofErr w:type="spellEnd"/>
       <w:r>
-        <w:t xml:space="preserve"> flow, </w:t>
-      </w:r>
-      <w:r>
-        <w:rPr>
-          <w:highlight w:val="yellow"/>
-        </w:rPr>
-        <w:t>Vízkészlet</w:t>
-      </w:r>
+        <w:t xml:space="preserve"> flow) típusú értékeket kell </w:t>
+      </w:r>
+      <w:proofErr w:type="spellStart"/>
+      <w:r>
+        <w:t>Dssutl</w:t>
+      </w:r>
+      <w:proofErr w:type="spellEnd"/>
+      <w:r>
+        <w:t xml:space="preserve"> </w:t>
+      </w:r>
+      <w:proofErr w:type="spellStart"/>
+      <w:r>
+        <w:t>Write</w:t>
+      </w:r>
+      <w:proofErr w:type="spellEnd"/>
+      <w:r>
+        <w:t xml:space="preserve"> Data File formátumba menteni. </w:t>
+      </w:r>
+    </w:p>
+    <w:p>
+      <w:pPr>
+        <w:jc w:val="both"/>
+      </w:pPr>
+      <w:r>
+        <w:t xml:space="preserve">A </w:t>
+      </w:r>
+      <w:proofErr w:type="spellStart"/>
+      <w:r>
+        <w:t>Dssutl</w:t>
+      </w:r>
+      <w:proofErr w:type="spellEnd"/>
+      <w:r>
+        <w:t xml:space="preserve"> </w:t>
+      </w:r>
+      <w:proofErr w:type="spellStart"/>
+      <w:r>
+        <w:t>Write</w:t>
+      </w:r>
+      <w:proofErr w:type="spellEnd"/>
+      <w:r>
+        <w:t xml:space="preserve"> Data File formátuma az adat típusa szerint különböző lehet:</w:t>
+      </w:r>
+    </w:p>
+    <w:p>
+      <w:pPr>
+        <w:pStyle w:val="Listaszerbekezds"/>
+        <w:numPr>
+          <w:ilvl w:val="0"/>
+          <w:numId w:val="4"/>
+        </w:numPr>
+        <w:jc w:val="both"/>
+      </w:pPr>
+      <w:r>
+        <w:lastRenderedPageBreak/>
+        <w:t xml:space="preserve">idősor adat: Flow, </w:t>
+      </w:r>
+      <w:proofErr w:type="spellStart"/>
+      <w:r>
+        <w:t>Stage</w:t>
+      </w:r>
+      <w:proofErr w:type="spellEnd"/>
+    </w:p>
+    <w:p>
+      <w:pPr>
+        <w:pStyle w:val="Listaszerbekezds"/>
+        <w:numPr>
+          <w:ilvl w:val="0"/>
+          <w:numId w:val="4"/>
+        </w:numPr>
+        <w:jc w:val="both"/>
+      </w:pPr>
+      <w:r>
+        <w:t xml:space="preserve">szelvény adat: </w:t>
+      </w:r>
+      <w:proofErr w:type="spellStart"/>
+      <w:r>
+        <w:t>Location</w:t>
+      </w:r>
+      <w:proofErr w:type="spellEnd"/>
+      <w:r>
+        <w:t xml:space="preserve"> </w:t>
+      </w:r>
+      <w:proofErr w:type="spellStart"/>
+      <w:r>
+        <w:t>elevation</w:t>
+      </w:r>
+      <w:proofErr w:type="spellEnd"/>
       <w:r>
         <w:t xml:space="preserve">, </w:t>
       </w:r>
-      <w:r>
-        <w:rPr>
-          <w:highlight w:val="yellow"/>
-        </w:rPr>
-        <w:t>Vízkivételek</w:t>
-      </w:r>
-      <w:r>
-        <w:t xml:space="preserve">, </w:t>
-      </w:r>
-      <w:r>
-        <w:rPr>
-          <w:highlight w:val="yellow"/>
-        </w:rPr>
-        <w:t>Vízbeeresztések</w:t>
-      </w:r>
-      <w:r>
-        <w:t xml:space="preserve">, Gate </w:t>
-      </w:r>
-      <w:proofErr w:type="spellStart"/>
-      <w:r>
-        <w:t>opening</w:t>
-      </w:r>
-      <w:proofErr w:type="spellEnd"/>
-      <w:r>
-        <w:t xml:space="preserve">, </w:t>
-      </w:r>
-      <w:r>
-        <w:rPr>
-          <w:highlight w:val="yellow"/>
-        </w:rPr>
-        <w:t>Vízkészlet változás hossz-szelvény</w:t>
-      </w:r>
-      <w:r>
-        <w:t>) típusú értékeket kell Excel-be és onnan .</w:t>
-      </w:r>
-      <w:proofErr w:type="spellStart"/>
-      <w:r>
-        <w:t>csv</w:t>
-      </w:r>
-      <w:proofErr w:type="spellEnd"/>
-      <w:r>
-        <w:t xml:space="preserve"> kiterjesztésű fájlba menteni. A betöltő pr</w:t>
-      </w:r>
-      <w:r>
-        <w:t>ogram…</w:t>
-      </w:r>
-    </w:p>
-    <w:p>
-      <w:r>
-        <w:rPr>
-          <w:highlight w:val="yellow"/>
-        </w:rPr>
-        <w:t xml:space="preserve">A fájlok feltöltésére a </w:t>
-      </w:r>
-      <w:proofErr w:type="spellStart"/>
-      <w:r>
-        <w:rPr>
-          <w:highlight w:val="yellow"/>
-        </w:rPr>
-        <w:t>formidable</w:t>
-      </w:r>
-      <w:proofErr w:type="spellEnd"/>
-      <w:r>
-        <w:rPr>
-          <w:highlight w:val="yellow"/>
-        </w:rPr>
-        <w:t xml:space="preserve"> </w:t>
-      </w:r>
-      <w:proofErr w:type="spellStart"/>
-      <w:r>
-        <w:rPr>
-          <w:highlight w:val="yellow"/>
-        </w:rPr>
-        <w:t>node</w:t>
-      </w:r>
-      <w:proofErr w:type="spellEnd"/>
-      <w:r>
-        <w:rPr>
-          <w:highlight w:val="yellow"/>
-        </w:rPr>
-        <w:t xml:space="preserve"> </w:t>
-      </w:r>
-      <w:proofErr w:type="spellStart"/>
-      <w:r>
-        <w:rPr>
-          <w:highlight w:val="yellow"/>
-        </w:rPr>
-        <w:t>module</w:t>
-      </w:r>
-      <w:proofErr w:type="spellEnd"/>
-      <w:r>
-        <w:rPr>
-          <w:highlight w:val="yellow"/>
-        </w:rPr>
-        <w:t>-t használom.</w:t>
-      </w:r>
-    </w:p>
-    <w:p>
-      <w:r>
-        <w:rPr>
-          <w:highlight w:val="yellow"/>
-        </w:rPr>
-        <w:t>Sikeres betöltés után a felhasználót üzenetben értesíteni kell.</w:t>
-      </w:r>
-    </w:p>
-    <w:p>
-      <w:pPr>
-        <w:rPr>
-          <w:b/>
-          <w:u w:val="single"/>
-        </w:rPr>
-      </w:pPr>
-      <w:r>
-        <w:rPr>
-          <w:b/>
-          <w:u w:val="single"/>
-        </w:rPr>
-        <w:t xml:space="preserve">A </w:t>
-      </w:r>
-      <w:proofErr w:type="spellStart"/>
-      <w:r>
-        <w:rPr>
-          <w:b/>
-          <w:u w:val="single"/>
-        </w:rPr>
-        <w:t>time</w:t>
-      </w:r>
-      <w:proofErr w:type="spellEnd"/>
-      <w:r>
-        <w:rPr>
-          <w:b/>
-          <w:u w:val="single"/>
-        </w:rPr>
-        <w:t xml:space="preserve"> </w:t>
-      </w:r>
-      <w:proofErr w:type="spellStart"/>
-      <w:r>
-        <w:rPr>
-          <w:b/>
-          <w:u w:val="single"/>
-        </w:rPr>
-        <w:t>intervalt</w:t>
-      </w:r>
-      <w:proofErr w:type="spellEnd"/>
-      <w:r>
-        <w:rPr>
-          <w:b/>
-          <w:u w:val="single"/>
-        </w:rPr>
-        <w:t xml:space="preserve"> az exportált </w:t>
-      </w:r>
-      <w:proofErr w:type="spellStart"/>
-      <w:r>
-        <w:rPr>
-          <w:b/>
-          <w:u w:val="single"/>
-        </w:rPr>
-        <w:t>csv</w:t>
-      </w:r>
-      <w:proofErr w:type="spellEnd"/>
-      <w:r>
-        <w:rPr>
-          <w:b/>
-          <w:u w:val="single"/>
-        </w:rPr>
-        <w:t xml:space="preserve"> fájlban meg kell adni mert a </w:t>
-      </w:r>
-      <w:proofErr w:type="spellStart"/>
-      <w:r>
-        <w:rPr>
-          <w:b/>
-          <w:u w:val="single"/>
-        </w:rPr>
-        <w:t>DSSVue</w:t>
-      </w:r>
-      <w:proofErr w:type="spellEnd"/>
-      <w:r>
-        <w:rPr>
-          <w:b/>
-          <w:u w:val="single"/>
-        </w:rPr>
-        <w:t xml:space="preserve"> nem tölti ki.</w:t>
-      </w:r>
-    </w:p>
-    <w:p>
-      <w:pPr>
-        <w:jc w:val="both"/>
-      </w:pPr>
-      <w:r>
-        <w:t xml:space="preserve">A </w:t>
-      </w:r>
-      <w:proofErr w:type="spellStart"/>
-      <w:r>
-        <w:t>meta_data</w:t>
-      </w:r>
-      <w:proofErr w:type="spellEnd"/>
-      <w:r>
-        <w:t xml:space="preserve"> elemek törlése az elemeikkel </w:t>
-      </w:r>
-      <w:proofErr w:type="spellStart"/>
-      <w:r>
-        <w:t>cascade-ra</w:t>
-      </w:r>
-      <w:proofErr w:type="spellEnd"/>
-      <w:r>
-        <w:t xml:space="preserve"> van állítva az adatbázisban. Így a </w:t>
-      </w:r>
-      <w:proofErr w:type="spellStart"/>
-      <w:r>
-        <w:t>meta_data</w:t>
-      </w:r>
-      <w:proofErr w:type="spellEnd"/>
-      <w:r>
-        <w:t xml:space="preserve"> törlése törli a hozzá kapcsolódó bejegyzéseket:</w:t>
+      <w:proofErr w:type="spellStart"/>
+      <w:r>
+        <w:t>Location</w:t>
+      </w:r>
+      <w:proofErr w:type="spellEnd"/>
+      <w:r>
+        <w:t xml:space="preserve"> flow</w:t>
+      </w:r>
+    </w:p>
+    <w:p/>
+    <w:p>
+      <w:pPr>
+        <w:pStyle w:val="Cmsor3"/>
+      </w:pPr>
+      <w:r>
+        <w:t>Idősor adatformátum:</w:t>
+      </w:r>
+    </w:p>
+    <w:p/>
+    <w:p>
+      <w:pPr>
+        <w:pStyle w:val="Cmsor3"/>
+      </w:pPr>
+      <w:r>
+        <w:t>Szelvény adatformátum:</w:t>
+      </w:r>
+    </w:p>
+    <w:p/>
+    <w:p>
+      <w:pPr>
+        <w:pStyle w:val="Cmsor3"/>
+      </w:pPr>
+      <w:r>
+        <w:t>Vízhozam idősor:</w:t>
       </w:r>
     </w:p>
     <w:p>
@@ -310,12 +470,17 @@
           <w:ilvl w:val="0"/>
           <w:numId w:val="1"/>
         </w:numPr>
-        <w:rPr>
-          <w:highlight w:val="yellow"/>
-        </w:rPr>
-      </w:pPr>
-      <w:r>
-        <w:t>FLOW</w:t>
+      </w:pPr>
+      <w:r>
+        <w:t xml:space="preserve">adatok exportálása </w:t>
+      </w:r>
+      <w:proofErr w:type="spellStart"/>
+      <w:r>
+        <w:t>DSSVue-val</w:t>
+      </w:r>
+      <w:proofErr w:type="spellEnd"/>
+      <w:r>
+        <w:t xml:space="preserve"> és tömeges betöltése, FLOW adatok kiválasztása (OK) </w:t>
       </w:r>
     </w:p>
     <w:p>
@@ -327,7 +492,15 @@
         </w:numPr>
       </w:pPr>
       <w:r>
-        <w:t>STAGE</w:t>
+        <w:t xml:space="preserve">Leírás a bemeneti fájl elkészítéséről, a </w:t>
+      </w:r>
+      <w:proofErr w:type="spellStart"/>
+      <w:r>
+        <w:t>DataMeta</w:t>
+      </w:r>
+      <w:proofErr w:type="spellEnd"/>
+      <w:r>
+        <w:t xml:space="preserve"> részben mindek hol lesz szerepe</w:t>
       </w:r>
     </w:p>
     <w:p>
@@ -339,49 +512,82 @@
         </w:numPr>
       </w:pPr>
       <w:r>
-        <w:t>….</w:t>
-      </w:r>
-    </w:p>
-    <w:p>
-      <w:pPr>
-        <w:rPr>
-          <w:b/>
-          <w:u w:val="single"/>
-        </w:rPr>
-      </w:pPr>
-      <w:r>
-        <w:rPr>
-          <w:b/>
-          <w:u w:val="single"/>
-        </w:rPr>
-        <w:t>A törléseket megerősítés után kell megtenni és a sikerességről üzenetben kell a felhasználót értesíteni.</w:t>
-      </w:r>
-    </w:p>
-    <w:p/>
-    <w:p>
-      <w:r>
-        <w:t xml:space="preserve">!!! </w:t>
-      </w:r>
-      <w:proofErr w:type="gramStart"/>
-      <w:r>
-        <w:t>TODO !!!</w:t>
-      </w:r>
-      <w:proofErr w:type="gramEnd"/>
-    </w:p>
-    <w:p>
-      <w:r>
-        <w:rPr>
-          <w:highlight w:val="yellow"/>
-        </w:rPr>
-        <w:t>PROFILOKNÁL ELLENŐRIZNI KELL PL 2 TIZEDESIG A LEKÉRDEZÉSEKNÉL, MERT A LOCATION ÉS A TIME TÍPUSÚ ADATOKNÁL ELTÉRŐ A PROFIL ÁBRÁZOLÁSA!!!</w:t>
-      </w:r>
-    </w:p>
-    <w:p>
-      <w:r>
-        <w:t>Vízhozam idősor</w:t>
-      </w:r>
-      <w:r>
-        <w:t>:</w:t>
+        <w:t>Bemeneti fájl ellenőrzése és figyelmeztetés a hibára</w:t>
+      </w:r>
+    </w:p>
+    <w:p>
+      <w:pPr>
+        <w:pStyle w:val="Listaszerbekezds"/>
+      </w:pPr>
+    </w:p>
+    <w:p>
+      <w:pPr>
+        <w:ind w:left="360"/>
+      </w:pPr>
+      <w:r>
+        <w:t>Adatok lekérdezése:</w:t>
+      </w:r>
+    </w:p>
+    <w:p>
+      <w:pPr>
+        <w:pStyle w:val="Listaszerbekezds"/>
+        <w:numPr>
+          <w:ilvl w:val="0"/>
+          <w:numId w:val="2"/>
+        </w:numPr>
+      </w:pPr>
+      <w:r>
+        <w:t>modellezés kiválasztása</w:t>
+      </w:r>
+    </w:p>
+    <w:p>
+      <w:pPr>
+        <w:pStyle w:val="Listaszerbekezds"/>
+        <w:numPr>
+          <w:ilvl w:val="0"/>
+          <w:numId w:val="2"/>
+        </w:numPr>
+      </w:pPr>
+      <w:proofErr w:type="spellStart"/>
+      <w:r>
+        <w:t>meta</w:t>
+      </w:r>
+      <w:proofErr w:type="spellEnd"/>
+      <w:r>
+        <w:t xml:space="preserve"> adatok kiválasztása</w:t>
+      </w:r>
+    </w:p>
+    <w:p>
+      <w:pPr>
+        <w:pStyle w:val="Listaszerbekezds"/>
+        <w:numPr>
+          <w:ilvl w:val="0"/>
+          <w:numId w:val="2"/>
+        </w:numPr>
+      </w:pPr>
+      <w:proofErr w:type="spellStart"/>
+      <w:r>
+        <w:t>meta</w:t>
+      </w:r>
+      <w:proofErr w:type="spellEnd"/>
+      <w:r>
+        <w:t xml:space="preserve"> adat alapján </w:t>
+      </w:r>
+      <w:proofErr w:type="spellStart"/>
+      <w:r>
+        <w:t>datum</w:t>
+      </w:r>
+      <w:proofErr w:type="spellEnd"/>
+      <w:r>
+        <w:t xml:space="preserve"> választó és szelvény lista frissítése</w:t>
+      </w:r>
+    </w:p>
+    <w:p>
+      <w:pPr>
+        <w:pStyle w:val="Cmsor3"/>
+      </w:pPr>
+      <w:r>
+        <w:t xml:space="preserve">Vízszint idősor: </w:t>
       </w:r>
     </w:p>
     <w:p>
@@ -401,7 +607,7 @@
       </w:r>
       <w:proofErr w:type="spellEnd"/>
       <w:r>
-        <w:t xml:space="preserve"> és tömeges betöltése, FLOW adatok kiválasztása (OK) </w:t>
+        <w:t xml:space="preserve"> és tömeges betöltése, STAGE adatok kiválasztása (OK) </w:t>
       </w:r>
     </w:p>
     <w:p>
@@ -438,76 +644,10 @@
     </w:p>
     <w:p>
       <w:pPr>
-        <w:pStyle w:val="Listaszerbekezds"/>
-      </w:pPr>
-    </w:p>
-    <w:p>
-      <w:pPr>
-        <w:ind w:left="360"/>
-      </w:pPr>
-      <w:r>
-        <w:t>Adatok lekérdezése:</w:t>
-      </w:r>
-    </w:p>
-    <w:p>
-      <w:pPr>
-        <w:pStyle w:val="Listaszerbekezds"/>
-        <w:numPr>
-          <w:ilvl w:val="0"/>
-          <w:numId w:val="2"/>
-        </w:numPr>
-      </w:pPr>
-      <w:r>
-        <w:t>modellezés kiválasztása</w:t>
-      </w:r>
-    </w:p>
-    <w:p>
-      <w:pPr>
-        <w:pStyle w:val="Listaszerbekezds"/>
-        <w:numPr>
-          <w:ilvl w:val="0"/>
-          <w:numId w:val="2"/>
-        </w:numPr>
-      </w:pPr>
-      <w:proofErr w:type="spellStart"/>
-      <w:r>
-        <w:t>meta</w:t>
-      </w:r>
-      <w:proofErr w:type="spellEnd"/>
-      <w:r>
-        <w:t xml:space="preserve"> adatok kiválasztása</w:t>
-      </w:r>
-    </w:p>
-    <w:p>
-      <w:pPr>
-        <w:pStyle w:val="Listaszerbekezds"/>
-        <w:numPr>
-          <w:ilvl w:val="0"/>
-          <w:numId w:val="2"/>
-        </w:numPr>
-      </w:pPr>
-      <w:proofErr w:type="spellStart"/>
-      <w:r>
-        <w:t>meta</w:t>
-      </w:r>
-      <w:proofErr w:type="spellEnd"/>
-      <w:r>
-        <w:t xml:space="preserve"> adat alapján </w:t>
-      </w:r>
-      <w:proofErr w:type="spellStart"/>
-      <w:r>
-        <w:t>datum</w:t>
-      </w:r>
-      <w:proofErr w:type="spellEnd"/>
-      <w:r>
-        <w:t xml:space="preserve"> választó és szelvény lista frissítése</w:t>
-      </w:r>
-      <w:bookmarkStart w:id="0" w:name="_GoBack"/>
-      <w:bookmarkEnd w:id="0"/>
-    </w:p>
-    <w:p>
-      <w:r>
-        <w:t xml:space="preserve">Vízszint idősor: </w:t>
+        <w:pStyle w:val="Cmsor3"/>
+      </w:pPr>
+      <w:r>
+        <w:t>Vízszint átlag:</w:t>
       </w:r>
     </w:p>
     <w:p>
@@ -519,15 +659,15 @@
         </w:numPr>
       </w:pPr>
       <w:r>
-        <w:t xml:space="preserve">adatok exportálása </w:t>
-      </w:r>
-      <w:proofErr w:type="spellStart"/>
-      <w:r>
-        <w:t>DSSVue-val</w:t>
-      </w:r>
-      <w:proofErr w:type="spellEnd"/>
-      <w:r>
-        <w:t xml:space="preserve"> és tömeges betöltése, STAGE adatok kiválasztása (OK) </w:t>
+        <w:t>Vízszint idősor adatai alapján különböző tartományú átlag adatok megjelenítése</w:t>
+      </w:r>
+    </w:p>
+    <w:p>
+      <w:pPr>
+        <w:pStyle w:val="Cmsor3"/>
+      </w:pPr>
+      <w:r>
+        <w:t>Vízhozam átlag:</w:t>
       </w:r>
     </w:p>
     <w:p>
@@ -539,15 +679,15 @@
         </w:numPr>
       </w:pPr>
       <w:r>
-        <w:t xml:space="preserve">Leírás a bemeneti fájl elkészítéséről, a </w:t>
-      </w:r>
-      <w:proofErr w:type="spellStart"/>
-      <w:r>
-        <w:t>DataMeta</w:t>
-      </w:r>
-      <w:proofErr w:type="spellEnd"/>
-      <w:r>
-        <w:t xml:space="preserve"> részben mindek hol lesz szerepe</w:t>
+        <w:t>Vízhozam idősor adatai alapján különböző tartományú átlag adatok megjelenítése</w:t>
+      </w:r>
+    </w:p>
+    <w:p>
+      <w:pPr>
+        <w:pStyle w:val="Cmsor3"/>
+      </w:pPr>
+      <w:r>
+        <w:t>Vízszint hossz-szelvény:</w:t>
       </w:r>
     </w:p>
     <w:p>
@@ -559,12 +699,15 @@
         </w:numPr>
       </w:pPr>
       <w:r>
-        <w:t>Bemeneti fájl ellenőrzése és figyelmeztetés a hibára</w:t>
-      </w:r>
-    </w:p>
-    <w:p>
-      <w:r>
-        <w:t>Vízszint átlag:</w:t>
+        <w:t xml:space="preserve">adatok exportálása </w:t>
+      </w:r>
+      <w:proofErr w:type="spellStart"/>
+      <w:r>
+        <w:t>DSSVue-val</w:t>
+      </w:r>
+      <w:proofErr w:type="spellEnd"/>
+      <w:r>
+        <w:t xml:space="preserve"> és tömeges betöltése, LOCATION-ELEV adatok (OK)</w:t>
       </w:r>
     </w:p>
     <w:p>
@@ -576,13 +719,7 @@
         </w:numPr>
       </w:pPr>
       <w:r>
-        <w:t>Vízszint idősor adatai alapján különböző tartományú átlag adatok megjelenítése</w:t>
-      </w:r>
-    </w:p>
-    <w:p>
-      <w:r>
-        <w:lastRenderedPageBreak/>
-        <w:t>Vízhozam átlag:</w:t>
+        <w:t>kell egy időválasztó, hogy kisebb adatmennyiség is betölthető legyen a lementett fájlból</w:t>
       </w:r>
     </w:p>
     <w:p>
@@ -594,15 +731,15 @@
         </w:numPr>
       </w:pPr>
       <w:r>
-        <w:t>Vízhozam idősor adatai alapján különböző tartományú átlag adatok megjelenítése</w:t>
-      </w:r>
-    </w:p>
-    <w:p>
-      <w:r>
-        <w:t>Vízszint hossz-szelvény</w:t>
-      </w:r>
-      <w:r>
-        <w:t>:</w:t>
+        <w:t>Dátum és idő választó is kell!</w:t>
+      </w:r>
+    </w:p>
+    <w:p>
+      <w:pPr>
+        <w:pStyle w:val="Cmsor3"/>
+      </w:pPr>
+      <w:r>
+        <w:t>Vízhozam hossz-szelvény:</w:t>
       </w:r>
     </w:p>
     <w:p>
@@ -622,13 +759,7 @@
       </w:r>
       <w:proofErr w:type="spellEnd"/>
       <w:r>
-        <w:t xml:space="preserve"> és tömeges betöltése</w:t>
-      </w:r>
-      <w:r>
-        <w:t>, LOCATION-ELEV adatok</w:t>
-      </w:r>
-      <w:r>
-        <w:t xml:space="preserve"> (OK)</w:t>
+        <w:t xml:space="preserve"> és tömeges betöltése, LOCATION-FLOW adatok (OK)</w:t>
       </w:r>
     </w:p>
     <w:p>
@@ -656,11 +787,11 @@
       </w:r>
     </w:p>
     <w:p>
-      <w:r>
-        <w:t>Vízhozam hossz-szelvény</w:t>
-      </w:r>
-      <w:r>
-        <w:t>:</w:t>
+      <w:pPr>
+        <w:pStyle w:val="Cmsor3"/>
+      </w:pPr>
+      <w:r>
+        <w:t>Vízkészlet:</w:t>
       </w:r>
     </w:p>
     <w:p>
@@ -672,21 +803,18 @@
         </w:numPr>
       </w:pPr>
       <w:r>
-        <w:t xml:space="preserve">adatok exportálása </w:t>
-      </w:r>
-      <w:proofErr w:type="spellStart"/>
-      <w:r>
-        <w:t>DSSVue-val</w:t>
-      </w:r>
-      <w:proofErr w:type="spellEnd"/>
-      <w:r>
-        <w:t xml:space="preserve"> és tömeges betöltése</w:t>
-      </w:r>
-      <w:r>
-        <w:t>, LOCATION-FLOW adatok</w:t>
-      </w:r>
-      <w:r>
-        <w:t xml:space="preserve"> (OK)</w:t>
+        <w:t>Vízhozam adatokból számítással</w:t>
+      </w:r>
+      <w:r>
+        <w:t xml:space="preserve"> előálló adatsor</w:t>
+      </w:r>
+    </w:p>
+    <w:p>
+      <w:pPr>
+        <w:pStyle w:val="Cmsor3"/>
+      </w:pPr>
+      <w:r>
+        <w:t>Vízkivételek:</w:t>
       </w:r>
     </w:p>
     <w:p>
@@ -698,7 +826,15 @@
         </w:numPr>
       </w:pPr>
       <w:r>
-        <w:t>kell egy időválasztó, hogy kisebb adatmennyiség is betölthető legyen a lementett fájlból</w:t>
+        <w:t>FLOW típusú adatként keletkeznek</w:t>
+      </w:r>
+    </w:p>
+    <w:p>
+      <w:pPr>
+        <w:pStyle w:val="Cmsor3"/>
+      </w:pPr>
+      <w:r>
+        <w:t>Vízbeeresztések:</w:t>
       </w:r>
     </w:p>
     <w:p>
@@ -710,12 +846,16 @@
         </w:numPr>
       </w:pPr>
       <w:r>
-        <w:t>Dátum és idő választó is kell!</w:t>
-      </w:r>
-    </w:p>
-    <w:p>
-      <w:r>
-        <w:t>Vízkészlet:</w:t>
+        <w:t>FLOW típusú adatként keletkeznek</w:t>
+      </w:r>
+    </w:p>
+    <w:p>
+      <w:pPr>
+        <w:pStyle w:val="Cmsor3"/>
+      </w:pPr>
+      <w:r>
+        <w:lastRenderedPageBreak/>
+        <w:t xml:space="preserve">Beszivárgás mederbe: </w:t>
       </w:r>
     </w:p>
     <w:p>
@@ -727,12 +867,15 @@
         </w:numPr>
       </w:pPr>
       <w:r>
-        <w:t>Vízhozam vagy Flow-cum adatokból számítással</w:t>
-      </w:r>
-    </w:p>
-    <w:p>
-      <w:r>
-        <w:t>Vízkivételek:</w:t>
+        <w:t>peremfeltétel, még nincs adat</w:t>
+      </w:r>
+    </w:p>
+    <w:p>
+      <w:pPr>
+        <w:pStyle w:val="Cmsor3"/>
+      </w:pPr>
+      <w:r>
+        <w:t xml:space="preserve">Elszivárgás mederből: </w:t>
       </w:r>
     </w:p>
     <w:p>
@@ -744,12 +887,18 @@
         </w:numPr>
       </w:pPr>
       <w:r>
-        <w:t>BM-től adatokat kérni</w:t>
-      </w:r>
-    </w:p>
-    <w:p>
-      <w:r>
-        <w:t>Vízbeeresztések:</w:t>
+        <w:t>peremfeltétel, még nincs adat</w:t>
+      </w:r>
+    </w:p>
+    <w:p>
+      <w:pPr>
+        <w:pStyle w:val="Cmsor3"/>
+      </w:pPr>
+      <w:r>
+        <w:t>Csapadék</w:t>
+      </w:r>
+      <w:r>
+        <w:t>:</w:t>
       </w:r>
     </w:p>
     <w:p>
@@ -761,22 +910,7 @@
         </w:numPr>
       </w:pPr>
       <w:r>
-        <w:t>BM-től adatokat kérni</w:t>
-      </w:r>
-    </w:p>
-    <w:p>
-      <w:r>
-        <w:t>Beszivárgás mederbe: peremfeltétel, még nincs adat</w:t>
-      </w:r>
-    </w:p>
-    <w:p>
-      <w:r>
-        <w:t>Elszivárgás mederből: peremfeltétel, még nincs adat</w:t>
-      </w:r>
-    </w:p>
-    <w:p>
-      <w:r>
-        <w:t>Csapadék</w:t>
+        <w:t>Csík András ad adatokat</w:t>
       </w:r>
     </w:p>
     <w:p>
@@ -788,7 +922,23 @@
         </w:numPr>
       </w:pPr>
       <w:r>
-        <w:t>Csík András ad adatokat</w:t>
+        <w:t xml:space="preserve">NINCS MINDEN MODELLRE, </w:t>
+      </w:r>
+      <w:proofErr w:type="spellStart"/>
+      <w:r>
+        <w:t>pl</w:t>
+      </w:r>
+      <w:proofErr w:type="spellEnd"/>
+      <w:r>
+        <w:t>: Hernádnál nem is lesz</w:t>
+      </w:r>
+    </w:p>
+    <w:p>
+      <w:pPr>
+        <w:pStyle w:val="Cmsor3"/>
+      </w:pPr>
+      <w:r>
+        <w:t xml:space="preserve">Párolgás: </w:t>
       </w:r>
     </w:p>
     <w:p>
@@ -800,23 +950,13 @@
         </w:numPr>
       </w:pPr>
       <w:r>
-        <w:t xml:space="preserve">NINCS MINDEN MODELLRE, </w:t>
-      </w:r>
-      <w:proofErr w:type="spellStart"/>
-      <w:r>
-        <w:t>pl</w:t>
-      </w:r>
-      <w:proofErr w:type="spellEnd"/>
-      <w:r>
-        <w:t>: Hernádnál nem is lesz</w:t>
-      </w:r>
-    </w:p>
-    <w:p>
-      <w:r>
-        <w:t>Párolgás: nincs adat</w:t>
-      </w:r>
-    </w:p>
-    <w:p>
+        <w:t>nincs adat</w:t>
+      </w:r>
+    </w:p>
+    <w:p>
+      <w:pPr>
+        <w:pStyle w:val="Cmsor3"/>
+      </w:pPr>
       <w:proofErr w:type="spellStart"/>
       <w:r>
         <w:t>Evapotranspiráció</w:t>
@@ -835,10 +975,13 @@
         </w:numPr>
       </w:pPr>
       <w:r>
-        <w:t>Csík András ad adatokat</w:t>
-      </w:r>
-    </w:p>
-    <w:p>
+        <w:t>Térkép raszter lesz</w:t>
+      </w:r>
+    </w:p>
+    <w:p>
+      <w:pPr>
+        <w:pStyle w:val="Cmsor3"/>
+      </w:pPr>
       <w:r>
         <w:t>Hőmérséklet:</w:t>
       </w:r>
@@ -852,12 +995,18 @@
         </w:numPr>
       </w:pPr>
       <w:r>
-        <w:t>Csík András ad adatokat</w:t>
-      </w:r>
-    </w:p>
-    <w:p>
+        <w:t>Térkép raszter lesz</w:t>
+      </w:r>
+    </w:p>
+    <w:p>
+      <w:pPr>
+        <w:pStyle w:val="Cmsor3"/>
+      </w:pPr>
       <w:r>
         <w:t>Zsilipadatok</w:t>
+      </w:r>
+      <w:r>
+        <w:t>:</w:t>
       </w:r>
     </w:p>
     <w:p>
@@ -870,18 +1019,14 @@
       </w:pPr>
     </w:p>
     <w:p>
+      <w:pPr>
+        <w:pStyle w:val="Cmsor3"/>
+      </w:pPr>
       <w:r>
         <w:t>Vízkészlet változás idősor grafikon</w:t>
       </w:r>
-    </w:p>
-    <w:p>
-      <w:r>
-        <w:t>Vízkészlet változás hossz-szelvény</w:t>
-      </w:r>
-    </w:p>
-    <w:p>
-      <w:r>
-        <w:t xml:space="preserve">Folyó profil adatok betöltése: </w:t>
+      <w:r>
+        <w:t>:</w:t>
       </w:r>
     </w:p>
     <w:p>
@@ -893,7 +1038,18 @@
         </w:numPr>
       </w:pPr>
       <w:r>
-        <w:t>leírás készítése a profil adat fájlról, amit be lehet tölteni</w:t>
+        <w:t>A vízkészlet adatok alapján egy plusz változást mutató adatelemmel kiegészült adatsor.</w:t>
+      </w:r>
+    </w:p>
+    <w:p>
+      <w:pPr>
+        <w:pStyle w:val="Cmsor3"/>
+      </w:pPr>
+      <w:r>
+        <w:t>Vízkészlet változás hossz-szelvény</w:t>
+      </w:r>
+      <w:r>
+        <w:t>:</w:t>
       </w:r>
     </w:p>
     <w:p>
@@ -903,64 +1059,249 @@
           <w:ilvl w:val="0"/>
           <w:numId w:val="1"/>
         </w:numPr>
-        <w:rPr>
-          <w:highlight w:val="yellow"/>
-        </w:rPr>
-      </w:pPr>
-      <w:r>
-        <w:rPr>
-          <w:highlight w:val="yellow"/>
-        </w:rPr>
-        <w:t xml:space="preserve">a profiloknál majd ki kell találni valamit a </w:t>
-      </w:r>
-      <w:proofErr w:type="spellStart"/>
-      <w:r>
-        <w:rPr>
-          <w:highlight w:val="yellow"/>
-        </w:rPr>
-        <w:t>lekérdezésekkor</w:t>
-      </w:r>
-      <w:proofErr w:type="spellEnd"/>
-      <w:r>
-        <w:rPr>
-          <w:highlight w:val="yellow"/>
-        </w:rPr>
-        <w:t>, mert a különböző adat exportoknál különböző tizedes hosszban jelenik meg az adat</w:t>
-      </w:r>
-    </w:p>
-    <w:p>
-      <w:pPr>
-        <w:rPr>
-          <w:highlight w:val="yellow"/>
-        </w:rPr>
-      </w:pPr>
-      <w:r>
-        <w:rPr>
-          <w:highlight w:val="yellow"/>
-        </w:rPr>
-        <w:lastRenderedPageBreak/>
-        <w:t xml:space="preserve">Folyó görbe betöltése: </w:t>
-      </w:r>
-    </w:p>
-    <w:p>
-      <w:pPr>
-        <w:pStyle w:val="Listaszerbekezds"/>
+      </w:pPr>
+    </w:p>
+    <w:p>
+      <w:pPr>
+        <w:pStyle w:val="Cmsor1"/>
         <w:numPr>
           <w:ilvl w:val="0"/>
-          <w:numId w:val="1"/>
+          <w:numId w:val="3"/>
         </w:numPr>
-        <w:rPr>
-          <w:highlight w:val="yellow"/>
-        </w:rPr>
-      </w:pPr>
-      <w:r>
-        <w:rPr>
-          <w:highlight w:val="yellow"/>
-        </w:rPr>
-        <w:t>ERRE NEM LESZ SZÜKSÉG!!! Ha mégis, akkor ki kell dolgozni, hogy egy elágazó adatokat tartalmazó folyó görbét hogyan kell feldolgozni és megjeleníteni.</w:t>
-      </w:r>
-    </w:p>
-    <w:p/>
+      </w:pPr>
+      <w:r>
+        <w:lastRenderedPageBreak/>
+        <w:t>Adatbázis leírás</w:t>
+      </w:r>
+    </w:p>
+    <w:p>
+      <w:pPr>
+        <w:pStyle w:val="Cmsor2"/>
+      </w:pPr>
+      <w:proofErr w:type="spellStart"/>
+      <w:r>
+        <w:t>Data_meta</w:t>
+      </w:r>
+      <w:proofErr w:type="spellEnd"/>
+    </w:p>
+    <w:p>
+      <w:pPr>
+        <w:pStyle w:val="Cmsor2"/>
+      </w:pPr>
+      <w:proofErr w:type="spellStart"/>
+      <w:r>
+        <w:t>DateTime</w:t>
+      </w:r>
+      <w:proofErr w:type="spellEnd"/>
+    </w:p>
+    <w:p>
+      <w:pPr>
+        <w:pStyle w:val="Cmsor2"/>
+      </w:pPr>
+      <w:proofErr w:type="spellStart"/>
+      <w:r>
+        <w:t>Description</w:t>
+      </w:r>
+      <w:proofErr w:type="spellEnd"/>
+    </w:p>
+    <w:p>
+      <w:pPr>
+        <w:pStyle w:val="Cmsor2"/>
+      </w:pPr>
+      <w:proofErr w:type="spellStart"/>
+      <w:r>
+        <w:t>DescriptionLocationData</w:t>
+      </w:r>
+      <w:proofErr w:type="spellEnd"/>
+    </w:p>
+    <w:p>
+      <w:pPr>
+        <w:pStyle w:val="Cmsor2"/>
+      </w:pPr>
+      <w:proofErr w:type="spellStart"/>
+      <w:r>
+        <w:t>Directorate</w:t>
+      </w:r>
+      <w:proofErr w:type="spellEnd"/>
+    </w:p>
+    <w:p>
+      <w:pPr>
+        <w:pStyle w:val="Cmsor2"/>
+      </w:pPr>
+      <w:r>
+        <w:t>Flow</w:t>
+      </w:r>
+    </w:p>
+    <w:p>
+      <w:pPr>
+        <w:pStyle w:val="Cmsor2"/>
+      </w:pPr>
+      <w:proofErr w:type="spellStart"/>
+      <w:r>
+        <w:t>FlowInOut</w:t>
+      </w:r>
+      <w:proofErr w:type="spellEnd"/>
+    </w:p>
+    <w:p>
+      <w:pPr>
+        <w:pStyle w:val="Cmsor2"/>
+      </w:pPr>
+      <w:proofErr w:type="spellStart"/>
+      <w:r>
+        <w:t>LocationFlow</w:t>
+      </w:r>
+      <w:proofErr w:type="spellEnd"/>
+    </w:p>
+    <w:p>
+      <w:pPr>
+        <w:pStyle w:val="Cmsor2"/>
+      </w:pPr>
+      <w:proofErr w:type="spellStart"/>
+      <w:r>
+        <w:t>LocationStage</w:t>
+      </w:r>
+      <w:proofErr w:type="spellEnd"/>
+    </w:p>
+    <w:p>
+      <w:pPr>
+        <w:pStyle w:val="Cmsor2"/>
+      </w:pPr>
+      <w:r>
+        <w:t>Modelling</w:t>
+      </w:r>
+    </w:p>
+    <w:p>
+      <w:pPr>
+        <w:pStyle w:val="Cmsor2"/>
+      </w:pPr>
+      <w:proofErr w:type="spellStart"/>
+      <w:r>
+        <w:t>Profile</w:t>
+      </w:r>
+      <w:bookmarkStart w:id="0" w:name="_GoBack"/>
+      <w:bookmarkEnd w:id="0"/>
+      <w:proofErr w:type="spellEnd"/>
+    </w:p>
+    <w:p>
+      <w:pPr>
+        <w:pStyle w:val="Cmsor2"/>
+      </w:pPr>
+      <w:proofErr w:type="spellStart"/>
+      <w:r>
+        <w:t>River</w:t>
+      </w:r>
+      <w:proofErr w:type="spellEnd"/>
+    </w:p>
+    <w:p>
+      <w:pPr>
+        <w:pStyle w:val="Cmsor2"/>
+      </w:pPr>
+      <w:proofErr w:type="spellStart"/>
+      <w:r>
+        <w:t>Stage</w:t>
+      </w:r>
+      <w:proofErr w:type="spellEnd"/>
+    </w:p>
+    <w:p>
+      <w:pPr>
+        <w:pStyle w:val="Cmsor2"/>
+      </w:pPr>
+      <w:proofErr w:type="spellStart"/>
+      <w:r>
+        <w:t>Time_interval</w:t>
+      </w:r>
+      <w:proofErr w:type="spellEnd"/>
+    </w:p>
+    <w:p>
+      <w:pPr>
+        <w:pStyle w:val="Cmsor2"/>
+      </w:pPr>
+      <w:proofErr w:type="spellStart"/>
+      <w:r>
+        <w:t>TmpFlow</w:t>
+      </w:r>
+      <w:proofErr w:type="spellEnd"/>
+    </w:p>
+    <w:p>
+      <w:pPr>
+        <w:pStyle w:val="Cmsor2"/>
+      </w:pPr>
+      <w:proofErr w:type="spellStart"/>
+      <w:r>
+        <w:t>TmpLocationFlow</w:t>
+      </w:r>
+      <w:proofErr w:type="spellEnd"/>
+    </w:p>
+    <w:p>
+      <w:pPr>
+        <w:pStyle w:val="Cmsor2"/>
+      </w:pPr>
+      <w:proofErr w:type="spellStart"/>
+      <w:r>
+        <w:t>TmpLocationStage</w:t>
+      </w:r>
+      <w:proofErr w:type="spellEnd"/>
+    </w:p>
+    <w:p>
+      <w:pPr>
+        <w:pStyle w:val="Cmsor2"/>
+      </w:pPr>
+      <w:proofErr w:type="spellStart"/>
+      <w:r>
+        <w:t>TmpProfile</w:t>
+      </w:r>
+      <w:proofErr w:type="spellEnd"/>
+    </w:p>
+    <w:p>
+      <w:pPr>
+        <w:pStyle w:val="Cmsor2"/>
+      </w:pPr>
+      <w:proofErr w:type="spellStart"/>
+      <w:r>
+        <w:t>TmpStage</w:t>
+      </w:r>
+      <w:proofErr w:type="spellEnd"/>
+    </w:p>
+    <w:p>
+      <w:pPr>
+        <w:pStyle w:val="Cmsor2"/>
+      </w:pPr>
+      <w:proofErr w:type="spellStart"/>
+      <w:r>
+        <w:t>User</w:t>
+      </w:r>
+      <w:proofErr w:type="spellEnd"/>
+    </w:p>
+    <w:p>
+      <w:pPr>
+        <w:pStyle w:val="Cmsor2"/>
+      </w:pPr>
+    </w:p>
+    <w:p>
+      <w:pPr>
+        <w:pStyle w:val="Cmsor1"/>
+        <w:numPr>
+          <w:ilvl w:val="0"/>
+          <w:numId w:val="3"/>
+        </w:numPr>
+        <w:rPr>
+          <w:sz w:val="26"/>
+          <w:szCs w:val="26"/>
+        </w:rPr>
+      </w:pPr>
+      <w:r>
+        <w:br w:type="page"/>
+      </w:r>
+    </w:p>
+    <w:p>
+      <w:pPr>
+        <w:pStyle w:val="Cmsor1"/>
+      </w:pPr>
+      <w:r>
+        <w:lastRenderedPageBreak/>
+        <w:t>FEJLESZTŐI MEGJEGYZÉSEK</w:t>
+      </w:r>
+    </w:p>
     <w:p>
       <w:pPr>
         <w:pStyle w:val="Cmsor2"/>
@@ -2692,6 +3033,208 @@
     </w:lvl>
   </w:abstractNum>
   <w:abstractNum w:abstractNumId="1" w15:restartNumberingAfterBreak="0">
+    <w:nsid w:val="199104D4"/>
+    <w:multiLevelType w:val="hybridMultilevel"/>
+    <w:tmpl w:val="D6088AD8"/>
+    <w:lvl w:ilvl="0" w:tplc="1CB81A64">
+      <w:start w:val="1"/>
+      <w:numFmt w:val="bullet"/>
+      <w:lvlText w:val="-"/>
+      <w:lvlJc w:val="left"/>
+      <w:pPr>
+        <w:ind w:left="720" w:hanging="360"/>
+      </w:pPr>
+      <w:rPr>
+        <w:rFonts w:ascii="Calibri" w:eastAsiaTheme="minorHAnsi" w:hAnsi="Calibri" w:cs="Calibri" w:hint="default"/>
+      </w:rPr>
+    </w:lvl>
+    <w:lvl w:ilvl="1" w:tplc="040E0003" w:tentative="1">
+      <w:start w:val="1"/>
+      <w:numFmt w:val="bullet"/>
+      <w:lvlText w:val="o"/>
+      <w:lvlJc w:val="left"/>
+      <w:pPr>
+        <w:ind w:left="1440" w:hanging="360"/>
+      </w:pPr>
+      <w:rPr>
+        <w:rFonts w:ascii="Courier New" w:hAnsi="Courier New" w:cs="Courier New" w:hint="default"/>
+      </w:rPr>
+    </w:lvl>
+    <w:lvl w:ilvl="2" w:tplc="040E0005" w:tentative="1">
+      <w:start w:val="1"/>
+      <w:numFmt w:val="bullet"/>
+      <w:lvlText w:val=""/>
+      <w:lvlJc w:val="left"/>
+      <w:pPr>
+        <w:ind w:left="2160" w:hanging="360"/>
+      </w:pPr>
+      <w:rPr>
+        <w:rFonts w:ascii="Wingdings" w:hAnsi="Wingdings" w:hint="default"/>
+      </w:rPr>
+    </w:lvl>
+    <w:lvl w:ilvl="3" w:tplc="040E0001" w:tentative="1">
+      <w:start w:val="1"/>
+      <w:numFmt w:val="bullet"/>
+      <w:lvlText w:val=""/>
+      <w:lvlJc w:val="left"/>
+      <w:pPr>
+        <w:ind w:left="2880" w:hanging="360"/>
+      </w:pPr>
+      <w:rPr>
+        <w:rFonts w:ascii="Symbol" w:hAnsi="Symbol" w:hint="default"/>
+      </w:rPr>
+    </w:lvl>
+    <w:lvl w:ilvl="4" w:tplc="040E0003" w:tentative="1">
+      <w:start w:val="1"/>
+      <w:numFmt w:val="bullet"/>
+      <w:lvlText w:val="o"/>
+      <w:lvlJc w:val="left"/>
+      <w:pPr>
+        <w:ind w:left="3600" w:hanging="360"/>
+      </w:pPr>
+      <w:rPr>
+        <w:rFonts w:ascii="Courier New" w:hAnsi="Courier New" w:cs="Courier New" w:hint="default"/>
+      </w:rPr>
+    </w:lvl>
+    <w:lvl w:ilvl="5" w:tplc="040E0005" w:tentative="1">
+      <w:start w:val="1"/>
+      <w:numFmt w:val="bullet"/>
+      <w:lvlText w:val=""/>
+      <w:lvlJc w:val="left"/>
+      <w:pPr>
+        <w:ind w:left="4320" w:hanging="360"/>
+      </w:pPr>
+      <w:rPr>
+        <w:rFonts w:ascii="Wingdings" w:hAnsi="Wingdings" w:hint="default"/>
+      </w:rPr>
+    </w:lvl>
+    <w:lvl w:ilvl="6" w:tplc="040E0001" w:tentative="1">
+      <w:start w:val="1"/>
+      <w:numFmt w:val="bullet"/>
+      <w:lvlText w:val=""/>
+      <w:lvlJc w:val="left"/>
+      <w:pPr>
+        <w:ind w:left="5040" w:hanging="360"/>
+      </w:pPr>
+      <w:rPr>
+        <w:rFonts w:ascii="Symbol" w:hAnsi="Symbol" w:hint="default"/>
+      </w:rPr>
+    </w:lvl>
+    <w:lvl w:ilvl="7" w:tplc="040E0003" w:tentative="1">
+      <w:start w:val="1"/>
+      <w:numFmt w:val="bullet"/>
+      <w:lvlText w:val="o"/>
+      <w:lvlJc w:val="left"/>
+      <w:pPr>
+        <w:ind w:left="5760" w:hanging="360"/>
+      </w:pPr>
+      <w:rPr>
+        <w:rFonts w:ascii="Courier New" w:hAnsi="Courier New" w:cs="Courier New" w:hint="default"/>
+      </w:rPr>
+    </w:lvl>
+    <w:lvl w:ilvl="8" w:tplc="040E0005" w:tentative="1">
+      <w:start w:val="1"/>
+      <w:numFmt w:val="bullet"/>
+      <w:lvlText w:val=""/>
+      <w:lvlJc w:val="left"/>
+      <w:pPr>
+        <w:ind w:left="6480" w:hanging="360"/>
+      </w:pPr>
+      <w:rPr>
+        <w:rFonts w:ascii="Wingdings" w:hAnsi="Wingdings" w:hint="default"/>
+      </w:rPr>
+    </w:lvl>
+  </w:abstractNum>
+  <w:abstractNum w:abstractNumId="2" w15:restartNumberingAfterBreak="0">
+    <w:nsid w:val="2F4A65EC"/>
+    <w:multiLevelType w:val="hybridMultilevel"/>
+    <w:tmpl w:val="7EDC25A8"/>
+    <w:lvl w:ilvl="0" w:tplc="040E000F">
+      <w:start w:val="1"/>
+      <w:numFmt w:val="decimal"/>
+      <w:lvlText w:val="%1."/>
+      <w:lvlJc w:val="left"/>
+      <w:pPr>
+        <w:ind w:left="720" w:hanging="360"/>
+      </w:pPr>
+      <w:rPr>
+        <w:rFonts w:hint="default"/>
+      </w:rPr>
+    </w:lvl>
+    <w:lvl w:ilvl="1" w:tplc="040E0019" w:tentative="1">
+      <w:start w:val="1"/>
+      <w:numFmt w:val="lowerLetter"/>
+      <w:lvlText w:val="%2."/>
+      <w:lvlJc w:val="left"/>
+      <w:pPr>
+        <w:ind w:left="1440" w:hanging="360"/>
+      </w:pPr>
+    </w:lvl>
+    <w:lvl w:ilvl="2" w:tplc="040E001B" w:tentative="1">
+      <w:start w:val="1"/>
+      <w:numFmt w:val="lowerRoman"/>
+      <w:lvlText w:val="%3."/>
+      <w:lvlJc w:val="right"/>
+      <w:pPr>
+        <w:ind w:left="2160" w:hanging="180"/>
+      </w:pPr>
+    </w:lvl>
+    <w:lvl w:ilvl="3" w:tplc="040E000F" w:tentative="1">
+      <w:start w:val="1"/>
+      <w:numFmt w:val="decimal"/>
+      <w:lvlText w:val="%4."/>
+      <w:lvlJc w:val="left"/>
+      <w:pPr>
+        <w:ind w:left="2880" w:hanging="360"/>
+      </w:pPr>
+    </w:lvl>
+    <w:lvl w:ilvl="4" w:tplc="040E0019" w:tentative="1">
+      <w:start w:val="1"/>
+      <w:numFmt w:val="lowerLetter"/>
+      <w:lvlText w:val="%5."/>
+      <w:lvlJc w:val="left"/>
+      <w:pPr>
+        <w:ind w:left="3600" w:hanging="360"/>
+      </w:pPr>
+    </w:lvl>
+    <w:lvl w:ilvl="5" w:tplc="040E001B" w:tentative="1">
+      <w:start w:val="1"/>
+      <w:numFmt w:val="lowerRoman"/>
+      <w:lvlText w:val="%6."/>
+      <w:lvlJc w:val="right"/>
+      <w:pPr>
+        <w:ind w:left="4320" w:hanging="180"/>
+      </w:pPr>
+    </w:lvl>
+    <w:lvl w:ilvl="6" w:tplc="040E000F" w:tentative="1">
+      <w:start w:val="1"/>
+      <w:numFmt w:val="decimal"/>
+      <w:lvlText w:val="%7."/>
+      <w:lvlJc w:val="left"/>
+      <w:pPr>
+        <w:ind w:left="5040" w:hanging="360"/>
+      </w:pPr>
+    </w:lvl>
+    <w:lvl w:ilvl="7" w:tplc="040E0019" w:tentative="1">
+      <w:start w:val="1"/>
+      <w:numFmt w:val="lowerLetter"/>
+      <w:lvlText w:val="%8."/>
+      <w:lvlJc w:val="left"/>
+      <w:pPr>
+        <w:ind w:left="5760" w:hanging="360"/>
+      </w:pPr>
+    </w:lvl>
+    <w:lvl w:ilvl="8" w:tplc="040E001B" w:tentative="1">
+      <w:start w:val="1"/>
+      <w:numFmt w:val="lowerRoman"/>
+      <w:lvlText w:val="%9."/>
+      <w:lvlJc w:val="right"/>
+      <w:pPr>
+        <w:ind w:left="6480" w:hanging="180"/>
+      </w:pPr>
+    </w:lvl>
+  </w:abstractNum>
+  <w:abstractNum w:abstractNumId="3" w15:restartNumberingAfterBreak="0">
     <w:nsid w:val="36D25A33"/>
     <w:multiLevelType w:val="hybridMultilevel"/>
     <w:tmpl w:val="BD366C64"/>
@@ -2780,11 +3323,109 @@
       </w:pPr>
     </w:lvl>
   </w:abstractNum>
+  <w:abstractNum w:abstractNumId="4" w15:restartNumberingAfterBreak="0">
+    <w:nsid w:val="5CB85B27"/>
+    <w:multiLevelType w:val="hybridMultilevel"/>
+    <w:tmpl w:val="56625720"/>
+    <w:lvl w:ilvl="0" w:tplc="040E000F">
+      <w:start w:val="1"/>
+      <w:numFmt w:val="decimal"/>
+      <w:lvlText w:val="%1."/>
+      <w:lvlJc w:val="left"/>
+      <w:pPr>
+        <w:ind w:left="720" w:hanging="360"/>
+      </w:pPr>
+      <w:rPr>
+        <w:rFonts w:hint="default"/>
+      </w:rPr>
+    </w:lvl>
+    <w:lvl w:ilvl="1" w:tplc="040E0019" w:tentative="1">
+      <w:start w:val="1"/>
+      <w:numFmt w:val="lowerLetter"/>
+      <w:lvlText w:val="%2."/>
+      <w:lvlJc w:val="left"/>
+      <w:pPr>
+        <w:ind w:left="1440" w:hanging="360"/>
+      </w:pPr>
+    </w:lvl>
+    <w:lvl w:ilvl="2" w:tplc="040E001B" w:tentative="1">
+      <w:start w:val="1"/>
+      <w:numFmt w:val="lowerRoman"/>
+      <w:lvlText w:val="%3."/>
+      <w:lvlJc w:val="right"/>
+      <w:pPr>
+        <w:ind w:left="2160" w:hanging="180"/>
+      </w:pPr>
+    </w:lvl>
+    <w:lvl w:ilvl="3" w:tplc="040E000F" w:tentative="1">
+      <w:start w:val="1"/>
+      <w:numFmt w:val="decimal"/>
+      <w:lvlText w:val="%4."/>
+      <w:lvlJc w:val="left"/>
+      <w:pPr>
+        <w:ind w:left="2880" w:hanging="360"/>
+      </w:pPr>
+    </w:lvl>
+    <w:lvl w:ilvl="4" w:tplc="040E0019" w:tentative="1">
+      <w:start w:val="1"/>
+      <w:numFmt w:val="lowerLetter"/>
+      <w:lvlText w:val="%5."/>
+      <w:lvlJc w:val="left"/>
+      <w:pPr>
+        <w:ind w:left="3600" w:hanging="360"/>
+      </w:pPr>
+    </w:lvl>
+    <w:lvl w:ilvl="5" w:tplc="040E001B" w:tentative="1">
+      <w:start w:val="1"/>
+      <w:numFmt w:val="lowerRoman"/>
+      <w:lvlText w:val="%6."/>
+      <w:lvlJc w:val="right"/>
+      <w:pPr>
+        <w:ind w:left="4320" w:hanging="180"/>
+      </w:pPr>
+    </w:lvl>
+    <w:lvl w:ilvl="6" w:tplc="040E000F" w:tentative="1">
+      <w:start w:val="1"/>
+      <w:numFmt w:val="decimal"/>
+      <w:lvlText w:val="%7."/>
+      <w:lvlJc w:val="left"/>
+      <w:pPr>
+        <w:ind w:left="5040" w:hanging="360"/>
+      </w:pPr>
+    </w:lvl>
+    <w:lvl w:ilvl="7" w:tplc="040E0019" w:tentative="1">
+      <w:start w:val="1"/>
+      <w:numFmt w:val="lowerLetter"/>
+      <w:lvlText w:val="%8."/>
+      <w:lvlJc w:val="left"/>
+      <w:pPr>
+        <w:ind w:left="5760" w:hanging="360"/>
+      </w:pPr>
+    </w:lvl>
+    <w:lvl w:ilvl="8" w:tplc="040E001B" w:tentative="1">
+      <w:start w:val="1"/>
+      <w:numFmt w:val="lowerRoman"/>
+      <w:lvlText w:val="%9."/>
+      <w:lvlJc w:val="right"/>
+      <w:pPr>
+        <w:ind w:left="6480" w:hanging="180"/>
+      </w:pPr>
+    </w:lvl>
+  </w:abstractNum>
   <w:num w:numId="1">
     <w:abstractNumId w:val="0"/>
   </w:num>
   <w:num w:numId="2">
+    <w:abstractNumId w:val="3"/>
+  </w:num>
+  <w:num w:numId="3">
+    <w:abstractNumId w:val="2"/>
+  </w:num>
+  <w:num w:numId="4">
     <w:abstractNumId w:val="1"/>
+  </w:num>
+  <w:num w:numId="5">
+    <w:abstractNumId w:val="4"/>
   </w:num>
 </w:numbering>
 </file>
@@ -3230,6 +3871,28 @@
       <w:szCs w:val="26"/>
     </w:rPr>
   </w:style>
+  <w:style w:type="paragraph" w:styleId="Cmsor3">
+    <w:name w:val="heading 3"/>
+    <w:basedOn w:val="Norml"/>
+    <w:next w:val="Norml"/>
+    <w:link w:val="Cmsor3Char"/>
+    <w:uiPriority w:val="9"/>
+    <w:unhideWhenUsed/>
+    <w:qFormat/>
+    <w:rsid w:val="00E51A5A"/>
+    <w:pPr>
+      <w:keepNext/>
+      <w:keepLines/>
+      <w:spacing w:before="40" w:after="0"/>
+      <w:outlineLvl w:val="2"/>
+    </w:pPr>
+    <w:rPr>
+      <w:rFonts w:asciiTheme="majorHAnsi" w:eastAsiaTheme="majorEastAsia" w:hAnsiTheme="majorHAnsi" w:cstheme="majorBidi"/>
+      <w:color w:val="1F4D78" w:themeColor="accent1" w:themeShade="7F"/>
+      <w:sz w:val="24"/>
+      <w:szCs w:val="24"/>
+    </w:rPr>
+  </w:style>
   <w:style w:type="character" w:default="1" w:styleId="Bekezdsalapbettpusa">
     <w:name w:val="Default Paragraph Font"/>
     <w:uiPriority w:val="1"/>
@@ -3364,6 +4027,19 @@
       <w:color w:val="2E74B5" w:themeColor="accent1" w:themeShade="BF"/>
       <w:sz w:val="26"/>
       <w:szCs w:val="26"/>
+    </w:rPr>
+  </w:style>
+  <w:style w:type="character" w:customStyle="1" w:styleId="Cmsor3Char">
+    <w:name w:val="Címsor 3 Char"/>
+    <w:basedOn w:val="Bekezdsalapbettpusa"/>
+    <w:link w:val="Cmsor3"/>
+    <w:uiPriority w:val="9"/>
+    <w:rsid w:val="00E51A5A"/>
+    <w:rPr>
+      <w:rFonts w:asciiTheme="majorHAnsi" w:eastAsiaTheme="majorEastAsia" w:hAnsiTheme="majorHAnsi" w:cstheme="majorBidi"/>
+      <w:color w:val="1F4D78" w:themeColor="accent1" w:themeShade="7F"/>
+      <w:sz w:val="24"/>
+      <w:szCs w:val="24"/>
     </w:rPr>
   </w:style>
 </w:styles>

</xml_diff>